<commit_message>
cleanup, user feedback for metadata saved , 9562
git-svn-id: svn+ssh://svn.marklogic.com/project/engsvn/MLOS/trunk/Office2007@54723 62cac252-8da6-4816-9e9d-6dc37b19578c
</commit_message>
<xml_diff>
--- a/Addins/Samples/Word/Author/AuthoringGuide.docx
+++ b/Addins/Samples/Word/Author/AuthoringGuide.docx
@@ -819,6 +819,76 @@
         <w:spacing w:after="0" w:line="240" w:lineRule="auto"/>
         <w:rPr>
           <w:rFonts w:ascii="Times New Roman" w:hAnsi="Times New Roman" w:cs="Times New Roman"/>
+          <w:i/>
+          <w:color w:val="000000"/>
+          <w:sz w:val="24"/>
+          <w:szCs w:val="24"/>
+        </w:rPr>
+      </w:pPr>
+      <w:r>
+        <w:rPr>
+          <w:rFonts w:ascii="Times New Roman" w:hAnsi="Times New Roman" w:cs="Times New Roman"/>
+          <w:i/>
+          <w:color w:val="000000"/>
+          <w:sz w:val="24"/>
+          <w:szCs w:val="24"/>
+        </w:rPr>
+        <w:t xml:space="preserve">If you are already have the MarkLogic Tookit for Word and the Authoring Sample App installed and wish to jump right in and start using the application as-is, jump to section </w:t>
+      </w:r>
+      <w:r>
+        <w:rPr>
+          <w:rFonts w:ascii="Times New Roman" w:hAnsi="Times New Roman" w:cs="Times New Roman"/>
+          <w:b/>
+          <w:i/>
+          <w:color w:val="000000"/>
+          <w:sz w:val="24"/>
+          <w:szCs w:val="24"/>
+        </w:rPr>
+        <w:t>Section 2.0</w:t>
+      </w:r>
+      <w:r>
+        <w:rPr>
+          <w:rFonts w:ascii="Times New Roman" w:hAnsi="Times New Roman" w:cs="Times New Roman"/>
+          <w:i/>
+          <w:color w:val="000000"/>
+          <w:sz w:val="24"/>
+          <w:szCs w:val="24"/>
+        </w:rPr>
+        <w:t xml:space="preserve"> Up an</w:t>
+      </w:r>
+      <w:r>
+        <w:rPr>
+          <w:rFonts w:ascii="Times New Roman" w:hAnsi="Times New Roman" w:cs="Times New Roman"/>
+          <w:i/>
+          <w:color w:val="000000"/>
+          <w:sz w:val="24"/>
+          <w:szCs w:val="24"/>
+        </w:rPr>
+        <w:t>d Running to get started.</w:t>
+      </w:r>
+    </w:p>
+    <w:p>
+      <w:pPr>
+        <w:autoSpaceDE w:val="0"/>
+        <w:autoSpaceDN w:val="0"/>
+        <w:adjustRightInd w:val="0"/>
+        <w:spacing w:after="0" w:line="240" w:lineRule="auto"/>
+        <w:rPr>
+          <w:rFonts w:ascii="Times New Roman" w:hAnsi="Times New Roman" w:cs="Times New Roman"/>
+          <w:color w:val="000000"/>
+          <w:sz w:val="24"/>
+          <w:szCs w:val="24"/>
+        </w:rPr>
+      </w:pPr>
+    </w:p>
+    <w:p>
+      <w:pPr>
+        <w:autoSpaceDE w:val="0"/>
+        <w:autoSpaceDN w:val="0"/>
+        <w:adjustRightInd w:val="0"/>
+        <w:spacing w:after="0" w:line="240" w:lineRule="auto"/>
+        <w:rPr>
+          <w:rFonts w:ascii="Times New Roman" w:hAnsi="Times New Roman" w:cs="Times New Roman"/>
           <w:color w:val="000000"/>
           <w:sz w:val="24"/>
           <w:szCs w:val="24"/>
@@ -1621,90 +1691,6 @@
     </w:p>
     <w:p>
       <w:pPr>
-        <w:autoSpaceDE w:val="0"/>
-        <w:autoSpaceDN w:val="0"/>
-        <w:adjustRightInd w:val="0"/>
-        <w:spacing w:after="0" w:line="240" w:lineRule="auto"/>
-        <w:rPr>
-          <w:rFonts w:ascii="Times New Roman" w:hAnsi="Times New Roman" w:cs="Times New Roman"/>
-          <w:color w:val="000000"/>
-          <w:sz w:val="24"/>
-          <w:szCs w:val="24"/>
-        </w:rPr>
-      </w:pPr>
-    </w:p>
-    <w:p>
-      <w:pPr>
-        <w:autoSpaceDE w:val="0"/>
-        <w:autoSpaceDN w:val="0"/>
-        <w:adjustRightInd w:val="0"/>
-        <w:spacing w:after="0" w:line="240" w:lineRule="auto"/>
-        <w:rPr>
-          <w:rFonts w:ascii="Times New Roman" w:hAnsi="Times New Roman" w:cs="Times New Roman"/>
-          <w:color w:val="000000"/>
-          <w:sz w:val="24"/>
-          <w:szCs w:val="24"/>
-        </w:rPr>
-      </w:pPr>
-    </w:p>
-    <w:p>
-      <w:pPr>
-        <w:autoSpaceDE w:val="0"/>
-        <w:autoSpaceDN w:val="0"/>
-        <w:adjustRightInd w:val="0"/>
-        <w:spacing w:after="0" w:line="240" w:lineRule="auto"/>
-        <w:rPr>
-          <w:rFonts w:ascii="Times New Roman" w:hAnsi="Times New Roman" w:cs="Times New Roman"/>
-          <w:color w:val="000000"/>
-          <w:sz w:val="24"/>
-          <w:szCs w:val="24"/>
-        </w:rPr>
-      </w:pPr>
-    </w:p>
-    <w:p>
-      <w:pPr>
-        <w:autoSpaceDE w:val="0"/>
-        <w:autoSpaceDN w:val="0"/>
-        <w:adjustRightInd w:val="0"/>
-        <w:spacing w:after="0" w:line="240" w:lineRule="auto"/>
-        <w:rPr>
-          <w:rFonts w:ascii="Times New Roman" w:hAnsi="Times New Roman" w:cs="Times New Roman"/>
-          <w:color w:val="000000"/>
-          <w:sz w:val="24"/>
-          <w:szCs w:val="24"/>
-        </w:rPr>
-      </w:pPr>
-    </w:p>
-    <w:p>
-      <w:pPr>
-        <w:autoSpaceDE w:val="0"/>
-        <w:autoSpaceDN w:val="0"/>
-        <w:adjustRightInd w:val="0"/>
-        <w:spacing w:after="0" w:line="240" w:lineRule="auto"/>
-        <w:rPr>
-          <w:rFonts w:ascii="Times New Roman" w:hAnsi="Times New Roman" w:cs="Times New Roman"/>
-          <w:color w:val="000000"/>
-          <w:sz w:val="24"/>
-          <w:szCs w:val="24"/>
-        </w:rPr>
-      </w:pPr>
-    </w:p>
-    <w:p>
-      <w:pPr>
-        <w:autoSpaceDE w:val="0"/>
-        <w:autoSpaceDN w:val="0"/>
-        <w:adjustRightInd w:val="0"/>
-        <w:spacing w:after="0" w:line="240" w:lineRule="auto"/>
-        <w:rPr>
-          <w:rFonts w:ascii="Times New Roman" w:hAnsi="Times New Roman" w:cs="Times New Roman"/>
-          <w:color w:val="000000"/>
-          <w:sz w:val="24"/>
-          <w:szCs w:val="24"/>
-        </w:rPr>
-      </w:pPr>
-    </w:p>
-    <w:p>
-      <w:pPr>
         <w:pStyle w:val="ListParagraph"/>
         <w:numPr>
           <w:ilvl w:val="0"/>
@@ -1732,6 +1718,7 @@
           <w:sz w:val="32"/>
           <w:szCs w:val="32"/>
         </w:rPr>
+        <w:lastRenderedPageBreak/>
         <w:t>Up and Running</w:t>
       </w:r>
     </w:p>
@@ -2836,48 +2823,6 @@
           <w:szCs w:val="24"/>
         </w:rPr>
       </w:pPr>
-    </w:p>
-    <w:p>
-      <w:pPr>
-        <w:autoSpaceDE w:val="0"/>
-        <w:autoSpaceDN w:val="0"/>
-        <w:adjustRightInd w:val="0"/>
-        <w:spacing w:after="0" w:line="240" w:lineRule="auto"/>
-        <w:rPr>
-          <w:rFonts w:ascii="Times New Roman" w:hAnsi="Times New Roman" w:cs="Times New Roman"/>
-          <w:color w:val="000000"/>
-          <w:sz w:val="24"/>
-          <w:szCs w:val="24"/>
-        </w:rPr>
-      </w:pPr>
-    </w:p>
-    <w:p>
-      <w:pPr>
-        <w:autoSpaceDE w:val="0"/>
-        <w:autoSpaceDN w:val="0"/>
-        <w:adjustRightInd w:val="0"/>
-        <w:spacing w:after="0" w:line="240" w:lineRule="auto"/>
-        <w:rPr>
-          <w:rFonts w:ascii="Times New Roman" w:hAnsi="Times New Roman" w:cs="Times New Roman"/>
-          <w:color w:val="000000"/>
-          <w:sz w:val="24"/>
-          <w:szCs w:val="24"/>
-        </w:rPr>
-      </w:pPr>
-    </w:p>
-    <w:p>
-      <w:pPr>
-        <w:autoSpaceDE w:val="0"/>
-        <w:autoSpaceDN w:val="0"/>
-        <w:adjustRightInd w:val="0"/>
-        <w:spacing w:after="0" w:line="240" w:lineRule="auto"/>
-        <w:rPr>
-          <w:rFonts w:ascii="Times New Roman" w:hAnsi="Times New Roman" w:cs="Times New Roman"/>
-          <w:color w:val="000000"/>
-          <w:sz w:val="24"/>
-          <w:szCs w:val="24"/>
-        </w:rPr>
-      </w:pPr>
       <w:r>
         <w:rPr>
           <w:rFonts w:ascii="Times New Roman" w:hAnsi="Times New Roman" w:cs="Times New Roman"/>
@@ -2887,7 +2832,6 @@
           <w:sz w:val="24"/>
           <w:szCs w:val="24"/>
         </w:rPr>
-        <w:lastRenderedPageBreak/>
         <w:t>Note:</w:t>
       </w:r>
       <w:r>
@@ -3050,6 +2994,7 @@
           <w:sz w:val="28"/>
           <w:szCs w:val="28"/>
         </w:rPr>
+        <w:lastRenderedPageBreak/>
         <w:t>\Author\config\config.xqy</w:t>
       </w:r>
     </w:p>
@@ -3776,6 +3721,118 @@
     </w:p>
     <w:p>
       <w:pPr>
+        <w:autoSpaceDE w:val="0"/>
+        <w:autoSpaceDN w:val="0"/>
+        <w:adjustRightInd w:val="0"/>
+        <w:spacing w:after="0" w:line="240" w:lineRule="auto"/>
+        <w:rPr>
+          <w:rFonts w:ascii="Arial" w:hAnsi="Arial" w:cs="Arial"/>
+          <w:b/>
+          <w:color w:val="0000FF"/>
+          <w:sz w:val="20"/>
+          <w:szCs w:val="20"/>
+          <w:u w:val="single"/>
+        </w:rPr>
+      </w:pPr>
+    </w:p>
+    <w:p>
+      <w:pPr>
+        <w:autoSpaceDE w:val="0"/>
+        <w:autoSpaceDN w:val="0"/>
+        <w:adjustRightInd w:val="0"/>
+        <w:spacing w:after="0" w:line="240" w:lineRule="auto"/>
+        <w:rPr>
+          <w:rFonts w:ascii="Arial" w:hAnsi="Arial" w:cs="Arial"/>
+          <w:b/>
+          <w:color w:val="0000FF"/>
+          <w:sz w:val="20"/>
+          <w:szCs w:val="20"/>
+          <w:u w:val="single"/>
+        </w:rPr>
+      </w:pPr>
+    </w:p>
+    <w:p>
+      <w:pPr>
+        <w:autoSpaceDE w:val="0"/>
+        <w:autoSpaceDN w:val="0"/>
+        <w:adjustRightInd w:val="0"/>
+        <w:spacing w:after="0" w:line="240" w:lineRule="auto"/>
+        <w:rPr>
+          <w:rFonts w:ascii="Arial" w:hAnsi="Arial" w:cs="Arial"/>
+          <w:b/>
+          <w:color w:val="0000FF"/>
+          <w:sz w:val="20"/>
+          <w:szCs w:val="20"/>
+          <w:u w:val="single"/>
+        </w:rPr>
+      </w:pPr>
+    </w:p>
+    <w:p>
+      <w:pPr>
+        <w:autoSpaceDE w:val="0"/>
+        <w:autoSpaceDN w:val="0"/>
+        <w:adjustRightInd w:val="0"/>
+        <w:spacing w:after="0" w:line="240" w:lineRule="auto"/>
+        <w:rPr>
+          <w:rFonts w:ascii="Arial" w:hAnsi="Arial" w:cs="Arial"/>
+          <w:b/>
+          <w:color w:val="0000FF"/>
+          <w:sz w:val="20"/>
+          <w:szCs w:val="20"/>
+          <w:u w:val="single"/>
+        </w:rPr>
+      </w:pPr>
+    </w:p>
+    <w:p>
+      <w:pPr>
+        <w:autoSpaceDE w:val="0"/>
+        <w:autoSpaceDN w:val="0"/>
+        <w:adjustRightInd w:val="0"/>
+        <w:spacing w:after="0" w:line="240" w:lineRule="auto"/>
+        <w:rPr>
+          <w:rFonts w:ascii="Arial" w:hAnsi="Arial" w:cs="Arial"/>
+          <w:b/>
+          <w:color w:val="0000FF"/>
+          <w:sz w:val="20"/>
+          <w:szCs w:val="20"/>
+          <w:u w:val="single"/>
+        </w:rPr>
+      </w:pPr>
+    </w:p>
+    <w:p>
+      <w:pPr>
+        <w:autoSpaceDE w:val="0"/>
+        <w:autoSpaceDN w:val="0"/>
+        <w:adjustRightInd w:val="0"/>
+        <w:spacing w:after="0" w:line="240" w:lineRule="auto"/>
+        <w:rPr>
+          <w:rFonts w:ascii="Arial" w:hAnsi="Arial" w:cs="Arial"/>
+          <w:b/>
+          <w:color w:val="0000FF"/>
+          <w:sz w:val="20"/>
+          <w:szCs w:val="20"/>
+          <w:u w:val="single"/>
+        </w:rPr>
+      </w:pPr>
+    </w:p>
+    <w:p>
+      <w:pPr>
+        <w:autoSpaceDE w:val="0"/>
+        <w:autoSpaceDN w:val="0"/>
+        <w:adjustRightInd w:val="0"/>
+        <w:spacing w:after="0" w:line="240" w:lineRule="auto"/>
+        <w:rPr>
+          <w:rFonts w:ascii="Arial" w:hAnsi="Arial" w:cs="Arial"/>
+          <w:b/>
+          <w:color w:val="0000FF"/>
+          <w:sz w:val="20"/>
+          <w:szCs w:val="20"/>
+          <w:u w:val="single"/>
+        </w:rPr>
+      </w:pPr>
+    </w:p>
+    <w:p>
+      <w:pPr>
         <w:pStyle w:val="ListParagraph"/>
         <w:numPr>
           <w:ilvl w:val="0"/>
@@ -3885,7 +3942,17 @@
           <w:sz w:val="24"/>
           <w:szCs w:val="24"/>
         </w:rPr>
-        <w:t xml:space="preserve">validate your edits.  </w:t>
+        <w:t>validate any custom edits you make to these files</w:t>
+      </w:r>
+      <w:r>
+        <w:rPr>
+          <w:rFonts w:ascii="Times New Roman" w:hAnsi="Times New Roman" w:cs="Times New Roman"/>
+          <w:bCs/>
+          <w:color w:val="000000"/>
+          <w:sz w:val="24"/>
+          <w:szCs w:val="24"/>
+        </w:rPr>
+        <w:t xml:space="preserve">.  </w:t>
       </w:r>
       <w:r>
         <w:rPr>
@@ -3925,7 +3992,7 @@
           <w:sz w:val="24"/>
           <w:szCs w:val="24"/>
         </w:rPr>
-        <w:t>file in detail.</w:t>
+        <w:t>in detail.</w:t>
       </w:r>
     </w:p>
     <w:p>
@@ -4499,21 +4566,6 @@
           <w:szCs w:val="24"/>
         </w:rPr>
       </w:pPr>
-    </w:p>
-    <w:p>
-      <w:pPr>
-        <w:autoSpaceDE w:val="0"/>
-        <w:autoSpaceDN w:val="0"/>
-        <w:adjustRightInd w:val="0"/>
-        <w:spacing w:after="0" w:line="240" w:lineRule="auto"/>
-        <w:rPr>
-          <w:rFonts w:ascii="Times New Roman" w:hAnsi="Times New Roman" w:cs="Times New Roman"/>
-          <w:bCs/>
-          <w:color w:val="000000"/>
-          <w:sz w:val="24"/>
-          <w:szCs w:val="24"/>
-        </w:rPr>
-      </w:pPr>
       <w:r>
         <w:rPr>
           <w:rFonts w:ascii="Times New Roman" w:hAnsi="Times New Roman" w:cs="Times New Roman"/>
@@ -7109,7 +7161,25 @@
           <w:sz w:val="24"/>
           <w:szCs w:val="24"/>
         </w:rPr>
-        <w:t xml:space="preserve">Here we see that we can identify other RichText Controls within RichText.  This Policy control will insert with an embedded Process control, with a sibling embedded Recommendation control.  A more complex example is provided in controls.xml .  A control for Annex has been commented out, but is available for you to use and test.  </w:t>
+        <w:t xml:space="preserve">Here we see that we can identify other RichText Controls within RichText.  This Policy control will insert with an embedded Process control, with a sibling embedded Recommendation control.  A more complex example is provided in </w:t>
+      </w:r>
+      <w:r>
+        <w:rPr>
+          <w:rFonts w:ascii="Times New Roman" w:hAnsi="Times New Roman" w:cs="Times New Roman"/>
+          <w:bCs/>
+          <w:sz w:val="24"/>
+          <w:szCs w:val="24"/>
+        </w:rPr>
+        <w:t>controls.xml.</w:t>
+      </w:r>
+      <w:r>
+        <w:rPr>
+          <w:rFonts w:ascii="Times New Roman" w:hAnsi="Times New Roman" w:cs="Times New Roman"/>
+          <w:bCs/>
+          <w:sz w:val="24"/>
+          <w:szCs w:val="24"/>
+        </w:rPr>
+        <w:t xml:space="preserve">  A control for Annex has been commented out, but is available for you to use and test.  </w:t>
       </w:r>
     </w:p>
     <w:p>
@@ -7573,34 +7643,6 @@
         <w:spacing w:after="0" w:line="240" w:lineRule="auto"/>
         <w:rPr>
           <w:rFonts w:ascii="Times New Roman" w:hAnsi="Times New Roman" w:cs="Times New Roman"/>
-          <w:bCs/>
-          <w:sz w:val="24"/>
-          <w:szCs w:val="24"/>
-        </w:rPr>
-      </w:pPr>
-    </w:p>
-    <w:p>
-      <w:pPr>
-        <w:autoSpaceDE w:val="0"/>
-        <w:autoSpaceDN w:val="0"/>
-        <w:adjustRightInd w:val="0"/>
-        <w:spacing w:after="0" w:line="240" w:lineRule="auto"/>
-        <w:rPr>
-          <w:rFonts w:ascii="Times New Roman" w:hAnsi="Times New Roman" w:cs="Times New Roman"/>
-          <w:bCs/>
-          <w:sz w:val="24"/>
-          <w:szCs w:val="24"/>
-        </w:rPr>
-      </w:pPr>
-    </w:p>
-    <w:p>
-      <w:pPr>
-        <w:autoSpaceDE w:val="0"/>
-        <w:autoSpaceDN w:val="0"/>
-        <w:adjustRightInd w:val="0"/>
-        <w:spacing w:after="0" w:line="240" w:lineRule="auto"/>
-        <w:rPr>
-          <w:rFonts w:ascii="Times New Roman" w:hAnsi="Times New Roman" w:cs="Times New Roman"/>
           <w:b/>
           <w:bCs/>
           <w:sz w:val="24"/>
@@ -7615,6 +7657,7 @@
           <w:sz w:val="24"/>
           <w:szCs w:val="24"/>
         </w:rPr>
+        <w:lastRenderedPageBreak/>
         <w:t>Picture Content Controls</w:t>
       </w:r>
     </w:p>
@@ -8344,6 +8387,36 @@
         </w:rPr>
         <w:t>: the id of the metadata template found within metadata.xml to be associated with the inserted control</w:t>
       </w:r>
+    </w:p>
+    <w:p>
+      <w:pPr>
+        <w:autoSpaceDE w:val="0"/>
+        <w:autoSpaceDN w:val="0"/>
+        <w:adjustRightInd w:val="0"/>
+        <w:spacing w:after="0" w:line="240" w:lineRule="auto"/>
+        <w:rPr>
+          <w:rFonts w:ascii="Times New Roman" w:hAnsi="Times New Roman" w:cs="Times New Roman"/>
+          <w:bCs/>
+          <w:color w:val="000000"/>
+          <w:sz w:val="24"/>
+          <w:szCs w:val="24"/>
+        </w:rPr>
+      </w:pPr>
+    </w:p>
+    <w:p>
+      <w:pPr>
+        <w:autoSpaceDE w:val="0"/>
+        <w:autoSpaceDN w:val="0"/>
+        <w:adjustRightInd w:val="0"/>
+        <w:spacing w:after="0" w:line="240" w:lineRule="auto"/>
+        <w:rPr>
+          <w:rFonts w:ascii="Times New Roman" w:hAnsi="Times New Roman" w:cs="Times New Roman"/>
+          <w:bCs/>
+          <w:color w:val="000000"/>
+          <w:sz w:val="24"/>
+          <w:szCs w:val="24"/>
+        </w:rPr>
+      </w:pPr>
     </w:p>
     <w:p>
       <w:pPr>
@@ -10535,28 +10608,14 @@
           <w:szCs w:val="24"/>
         </w:rPr>
       </w:pPr>
-    </w:p>
-    <w:p>
-      <w:pPr>
-        <w:autoSpaceDE w:val="0"/>
-        <w:autoSpaceDN w:val="0"/>
-        <w:adjustRightInd w:val="0"/>
-        <w:spacing w:after="0" w:line="240" w:lineRule="auto"/>
-        <w:rPr>
-          <w:rFonts w:ascii="Times New Roman" w:hAnsi="Times New Roman" w:cs="Times New Roman"/>
-          <w:bCs/>
-          <w:color w:val="1F497D" w:themeColor="text2"/>
-          <w:sz w:val="24"/>
-          <w:szCs w:val="24"/>
-        </w:rPr>
-      </w:pPr>
-      <w:r>
-        <w:rPr>
-          <w:rFonts w:ascii="Times New Roman" w:hAnsi="Times New Roman" w:cs="Times New Roman"/>
-          <w:bCs/>
-          <w:sz w:val="24"/>
-          <w:szCs w:val="24"/>
-        </w:rPr>
+      <w:r>
+        <w:rPr>
+          <w:rFonts w:ascii="Times New Roman" w:hAnsi="Times New Roman" w:cs="Times New Roman"/>
+          <w:bCs/>
+          <w:sz w:val="24"/>
+          <w:szCs w:val="24"/>
+        </w:rPr>
+        <w:lastRenderedPageBreak/>
         <w:t xml:space="preserve">The metadata form can be found on the metadata </w:t>
       </w:r>
       <w:r>
@@ -10819,6 +10878,22 @@
           <w:szCs w:val="28"/>
         </w:rPr>
       </w:pPr>
+    </w:p>
+    <w:p>
+      <w:pPr>
+        <w:autoSpaceDE w:val="0"/>
+        <w:autoSpaceDN w:val="0"/>
+        <w:adjustRightInd w:val="0"/>
+        <w:spacing w:after="0" w:line="240" w:lineRule="auto"/>
+        <w:rPr>
+          <w:rFonts w:ascii="Times New Roman" w:hAnsi="Times New Roman" w:cs="Times New Roman"/>
+          <w:b/>
+          <w:bCs/>
+          <w:color w:val="000000"/>
+          <w:sz w:val="28"/>
+          <w:szCs w:val="28"/>
+        </w:rPr>
+      </w:pPr>
       <w:r>
         <w:rPr>
           <w:rFonts w:ascii="Times New Roman" w:hAnsi="Times New Roman" w:cs="Times New Roman"/>
@@ -11481,7 +11556,25 @@
           <w:sz w:val="24"/>
           <w:szCs w:val="24"/>
         </w:rPr>
-        <w:t xml:space="preserve">s by default applied to //w:sdt on this </w:t>
+        <w:t xml:space="preserve">s by </w:t>
+      </w:r>
+      <w:r>
+        <w:rPr>
+          <w:rFonts w:ascii="Times New Roman" w:hAnsi="Times New Roman" w:cs="Times New Roman"/>
+          <w:bCs/>
+          <w:sz w:val="24"/>
+          <w:szCs w:val="24"/>
+        </w:rPr>
+        <w:t>default applied to //w:sdt for the search from this</w:t>
+      </w:r>
+      <w:r>
+        <w:rPr>
+          <w:rFonts w:ascii="Times New Roman" w:hAnsi="Times New Roman" w:cs="Times New Roman"/>
+          <w:bCs/>
+          <w:sz w:val="24"/>
+          <w:szCs w:val="24"/>
+        </w:rPr>
+        <w:t xml:space="preserve"> </w:t>
       </w:r>
       <w:r>
         <w:rPr>
@@ -11996,7 +12089,47 @@
           <w:sz w:val="24"/>
           <w:szCs w:val="24"/>
         </w:rPr>
-        <w:t xml:space="preserve"> : the search is performed for //dc:metadata, setting @namespace and @qname constructs an element-value-query() to apply to the search so you can search on a particular element within your metadata form.</w:t>
+        <w:t xml:space="preserve"> : the search</w:t>
+      </w:r>
+      <w:r>
+        <w:rPr>
+          <w:rFonts w:ascii="Times New Roman" w:hAnsi="Times New Roman" w:cs="Times New Roman"/>
+          <w:bCs/>
+          <w:color w:val="000000"/>
+          <w:sz w:val="24"/>
+          <w:szCs w:val="24"/>
+        </w:rPr>
+        <w:t xml:space="preserve"> is performed for //dc:metadata and</w:t>
+      </w:r>
+      <w:r>
+        <w:rPr>
+          <w:rFonts w:ascii="Times New Roman" w:hAnsi="Times New Roman" w:cs="Times New Roman"/>
+          <w:bCs/>
+          <w:color w:val="000000"/>
+          <w:sz w:val="24"/>
+          <w:szCs w:val="24"/>
+        </w:rPr>
+        <w:t xml:space="preserve"> setting @namespace and @qname constructs an element-value-query() to apply to the search so you can search on a particular element </w:t>
+      </w:r>
+      <w:r>
+        <w:rPr>
+          <w:rFonts w:ascii="Times New Roman" w:hAnsi="Times New Roman" w:cs="Times New Roman"/>
+          <w:bCs/>
+          <w:color w:val="000000"/>
+          <w:sz w:val="24"/>
+          <w:szCs w:val="24"/>
+        </w:rPr>
+        <w:t xml:space="preserve">value </w:t>
+      </w:r>
+      <w:r>
+        <w:rPr>
+          <w:rFonts w:ascii="Times New Roman" w:hAnsi="Times New Roman" w:cs="Times New Roman"/>
+          <w:bCs/>
+          <w:color w:val="000000"/>
+          <w:sz w:val="24"/>
+          <w:szCs w:val="24"/>
+        </w:rPr>
+        <w:t>within your metadata form.</w:t>
       </w:r>
     </w:p>
     <w:p>
@@ -13759,6 +13892,82 @@
           <w:szCs w:val="24"/>
         </w:rPr>
         <w:t>We didn’t like how this looked, so we’ve set the overflow hidden for &lt;html&gt; and &lt;body&gt;.  This will affect certain tabs.  So if you add more buttons, properties, or metadata than will fit on a panel, you may not be able to view them unless you unset this property as you’ll have no way to scroll.</w:t>
+      </w:r>
+    </w:p>
+    <w:p>
+      <w:pPr>
+        <w:autoSpaceDE w:val="0"/>
+        <w:autoSpaceDN w:val="0"/>
+        <w:adjustRightInd w:val="0"/>
+        <w:spacing w:after="0" w:line="240" w:lineRule="auto"/>
+        <w:rPr>
+          <w:rFonts w:ascii="Times New Roman" w:hAnsi="Times New Roman" w:cs="Times New Roman"/>
+          <w:color w:val="000000"/>
+          <w:sz w:val="24"/>
+          <w:szCs w:val="24"/>
+        </w:rPr>
+      </w:pPr>
+    </w:p>
+    <w:p>
+      <w:pPr>
+        <w:autoSpaceDE w:val="0"/>
+        <w:autoSpaceDN w:val="0"/>
+        <w:adjustRightInd w:val="0"/>
+        <w:spacing w:after="0" w:line="240" w:lineRule="auto"/>
+        <w:rPr>
+          <w:rFonts w:ascii="Times New Roman" w:hAnsi="Times New Roman" w:cs="Times New Roman"/>
+          <w:b/>
+          <w:color w:val="000000"/>
+          <w:sz w:val="24"/>
+          <w:szCs w:val="24"/>
+        </w:rPr>
+      </w:pPr>
+      <w:r>
+        <w:rPr>
+          <w:rFonts w:ascii="Times New Roman" w:hAnsi="Times New Roman" w:cs="Times New Roman"/>
+          <w:b/>
+          <w:color w:val="000000"/>
+          <w:sz w:val="24"/>
+          <w:szCs w:val="24"/>
+        </w:rPr>
+        <w:t>Conclusion</w:t>
+      </w:r>
+    </w:p>
+    <w:p>
+      <w:pPr>
+        <w:autoSpaceDE w:val="0"/>
+        <w:autoSpaceDN w:val="0"/>
+        <w:adjustRightInd w:val="0"/>
+        <w:spacing w:after="0" w:line="240" w:lineRule="auto"/>
+        <w:rPr>
+          <w:rFonts w:ascii="Times New Roman" w:hAnsi="Times New Roman" w:cs="Times New Roman"/>
+          <w:color w:val="000000"/>
+          <w:sz w:val="24"/>
+          <w:szCs w:val="24"/>
+        </w:rPr>
+      </w:pPr>
+    </w:p>
+    <w:p>
+      <w:pPr>
+        <w:autoSpaceDE w:val="0"/>
+        <w:autoSpaceDN w:val="0"/>
+        <w:adjustRightInd w:val="0"/>
+        <w:spacing w:after="0" w:line="240" w:lineRule="auto"/>
+        <w:rPr>
+          <w:rFonts w:ascii="Times New Roman" w:hAnsi="Times New Roman" w:cs="Times New Roman"/>
+          <w:color w:val="000000"/>
+          <w:sz w:val="24"/>
+          <w:szCs w:val="24"/>
+        </w:rPr>
+      </w:pPr>
+      <w:r>
+        <w:rPr>
+          <w:rFonts w:ascii="Times New Roman" w:hAnsi="Times New Roman" w:cs="Times New Roman"/>
+          <w:color w:val="000000"/>
+          <w:sz w:val="24"/>
+          <w:szCs w:val="24"/>
+        </w:rPr>
+        <w:t>Happy Hacking!</w:t>
       </w:r>
     </w:p>
     <w:p>
@@ -17312,7 +17521,7 @@
 </file>
 
 <file path=customXml/itemProps1.xml><?xml version="1.0" encoding="utf-8"?>
-<ds:datastoreItem xmlns:ds="http://schemas.openxmlformats.org/officeDocument/2006/customXml" ds:itemID="{8FD06D36-4EA1-47DC-885D-BAB01FEE4BB2}">
+<ds:datastoreItem xmlns:ds="http://schemas.openxmlformats.org/officeDocument/2006/customXml" ds:itemID="{0F325B3B-CAA1-4DE0-9A7F-6AE7F5C3AB03}">
   <ds:schemaRefs>
     <ds:schemaRef ds:uri="http://schemas.openxmlformats.org/officeDocument/2006/bibliography"/>
   </ds:schemaRefs>

</xml_diff>

<commit_message>
README provides simple instructions for deployment
git-svn-id: svn+ssh://svn.marklogic.com/project/engsvn/MLOS/trunk/Office2007@54725 62cac252-8da6-4816-9e9d-6dc37b19578c
</commit_message>
<xml_diff>
--- a/Addins/Samples/Word/Author/AuthoringGuide.docx
+++ b/Addins/Samples/Word/Author/AuthoringGuide.docx
@@ -5420,26 +5420,19 @@
         <w:rPr>
           <w:rFonts w:ascii="Times New Roman" w:hAnsi="Times New Roman" w:cs="Times New Roman"/>
           <w:bCs/>
-          <w:color w:val="000000"/>
-          <w:sz w:val="24"/>
-          <w:szCs w:val="24"/>
-        </w:rPr>
-      </w:pPr>
-    </w:p>
-    <w:p>
-      <w:pPr>
-        <w:autoSpaceDE w:val="0"/>
-        <w:autoSpaceDN w:val="0"/>
-        <w:adjustRightInd w:val="0"/>
-        <w:spacing w:after="0" w:line="240" w:lineRule="auto"/>
-        <w:rPr>
-          <w:rFonts w:ascii="Times New Roman" w:hAnsi="Times New Roman" w:cs="Times New Roman"/>
-          <w:bCs/>
-          <w:color w:val="000000"/>
-          <w:sz w:val="24"/>
-          <w:szCs w:val="24"/>
-        </w:rPr>
-      </w:pPr>
+          <w:sz w:val="24"/>
+          <w:szCs w:val="24"/>
+        </w:rPr>
+      </w:pPr>
+      <w:r>
+        <w:rPr>
+          <w:rFonts w:ascii="Times New Roman" w:hAnsi="Times New Roman" w:cs="Times New Roman"/>
+          <w:bCs/>
+          <w:sz w:val="24"/>
+          <w:szCs w:val="24"/>
+        </w:rPr>
+        <w:t>The configuration file defines the buttons that will be available on your control palette, and also generates the javascript functions required by those buttons to insert the appropriate controls.</w:t>
+      </w:r>
     </w:p>
     <w:p>
       <w:pPr>
@@ -6019,6 +6012,7 @@
         <w:rPr>
           <w:rFonts w:ascii="Times New Roman" w:hAnsi="Times New Roman" w:cs="Times New Roman"/>
           <w:bCs/>
+          <w:color w:val="1F497D" w:themeColor="text2"/>
           <w:sz w:val="24"/>
           <w:szCs w:val="24"/>
         </w:rPr>
@@ -13426,6 +13420,143 @@
         </w:rPr>
         <w:t xml:space="preserve">You can see how we use these events in the sample application for adding and deleting custom metadata parts to the .docx package, as well as updating the display for ‘Properties’ on the control palette as well as the treeview in the Metadata panel. </w:t>
       </w:r>
+    </w:p>
+    <w:p>
+      <w:pPr>
+        <w:autoSpaceDE w:val="0"/>
+        <w:autoSpaceDN w:val="0"/>
+        <w:adjustRightInd w:val="0"/>
+        <w:spacing w:after="0" w:line="240" w:lineRule="auto"/>
+        <w:rPr>
+          <w:rFonts w:ascii="Arial" w:hAnsi="Arial" w:cs="Arial"/>
+          <w:b/>
+          <w:bCs/>
+          <w:color w:val="000000"/>
+          <w:sz w:val="26"/>
+          <w:szCs w:val="26"/>
+        </w:rPr>
+      </w:pPr>
+    </w:p>
+    <w:p>
+      <w:pPr>
+        <w:autoSpaceDE w:val="0"/>
+        <w:autoSpaceDN w:val="0"/>
+        <w:adjustRightInd w:val="0"/>
+        <w:spacing w:after="0" w:line="240" w:lineRule="auto"/>
+        <w:rPr>
+          <w:rFonts w:ascii="Times New Roman" w:hAnsi="Times New Roman" w:cs="Times New Roman"/>
+          <w:b/>
+          <w:bCs/>
+          <w:color w:val="000000"/>
+          <w:sz w:val="24"/>
+          <w:szCs w:val="24"/>
+        </w:rPr>
+      </w:pPr>
+      <w:r>
+        <w:rPr>
+          <w:rFonts w:ascii="Times New Roman" w:hAnsi="Times New Roman" w:cs="Times New Roman"/>
+          <w:b/>
+          <w:bCs/>
+          <w:color w:val="000000"/>
+          <w:sz w:val="24"/>
+          <w:szCs w:val="24"/>
+        </w:rPr>
+        <w:t>/Author/config</w:t>
+      </w:r>
+    </w:p>
+    <w:p>
+      <w:pPr>
+        <w:autoSpaceDE w:val="0"/>
+        <w:autoSpaceDN w:val="0"/>
+        <w:adjustRightInd w:val="0"/>
+        <w:spacing w:after="0" w:line="240" w:lineRule="auto"/>
+        <w:rPr>
+          <w:rFonts w:ascii="Times New Roman" w:hAnsi="Times New Roman" w:cs="Times New Roman"/>
+          <w:b/>
+          <w:bCs/>
+          <w:color w:val="000000"/>
+          <w:sz w:val="24"/>
+          <w:szCs w:val="24"/>
+        </w:rPr>
+      </w:pPr>
+    </w:p>
+    <w:p>
+      <w:pPr>
+        <w:autoSpaceDE w:val="0"/>
+        <w:autoSpaceDN w:val="0"/>
+        <w:adjustRightInd w:val="0"/>
+        <w:spacing w:after="0" w:line="240" w:lineRule="auto"/>
+        <w:rPr>
+          <w:rFonts w:ascii="Times New Roman" w:hAnsi="Times New Roman" w:cs="Times New Roman"/>
+          <w:color w:val="000000"/>
+          <w:sz w:val="24"/>
+          <w:szCs w:val="24"/>
+        </w:rPr>
+      </w:pPr>
+      <w:r>
+        <w:rPr>
+          <w:rFonts w:ascii="Times New Roman" w:hAnsi="Times New Roman" w:cs="Times New Roman"/>
+          <w:color w:val="000000"/>
+          <w:sz w:val="24"/>
+          <w:szCs w:val="24"/>
+        </w:rPr>
+        <w:t>The configuration files discussed in Section 3.0 are found here as well as config.xqy.</w:t>
+      </w:r>
+    </w:p>
+    <w:p>
+      <w:pPr>
+        <w:autoSpaceDE w:val="0"/>
+        <w:autoSpaceDN w:val="0"/>
+        <w:adjustRightInd w:val="0"/>
+        <w:spacing w:after="0" w:line="240" w:lineRule="auto"/>
+        <w:rPr>
+          <w:rFonts w:ascii="Times New Roman" w:hAnsi="Times New Roman" w:cs="Times New Roman"/>
+          <w:color w:val="000000"/>
+          <w:sz w:val="24"/>
+          <w:szCs w:val="24"/>
+        </w:rPr>
+      </w:pPr>
+    </w:p>
+    <w:p>
+      <w:pPr>
+        <w:autoSpaceDE w:val="0"/>
+        <w:autoSpaceDN w:val="0"/>
+        <w:adjustRightInd w:val="0"/>
+        <w:spacing w:after="0" w:line="240" w:lineRule="auto"/>
+        <w:rPr>
+          <w:rFonts w:ascii="Times New Roman" w:hAnsi="Times New Roman" w:cs="Times New Roman"/>
+          <w:b/>
+          <w:bCs/>
+          <w:color w:val="000000"/>
+          <w:sz w:val="24"/>
+          <w:szCs w:val="24"/>
+        </w:rPr>
+      </w:pPr>
+      <w:r>
+        <w:rPr>
+          <w:rFonts w:ascii="Times New Roman" w:hAnsi="Times New Roman" w:cs="Times New Roman"/>
+          <w:color w:val="000000"/>
+          <w:sz w:val="24"/>
+          <w:szCs w:val="24"/>
+        </w:rPr>
+        <w:t>This file is of interest as it generates the HTML for everything for everything that is configurable, and for controls the associated javascript functions as well.</w:t>
+      </w:r>
+    </w:p>
+    <w:p>
+      <w:pPr>
+        <w:autoSpaceDE w:val="0"/>
+        <w:autoSpaceDN w:val="0"/>
+        <w:adjustRightInd w:val="0"/>
+        <w:spacing w:after="0" w:line="240" w:lineRule="auto"/>
+        <w:rPr>
+          <w:rFonts w:ascii="Times New Roman" w:hAnsi="Times New Roman" w:cs="Times New Roman"/>
+          <w:b/>
+          <w:bCs/>
+          <w:color w:val="000000"/>
+          <w:sz w:val="24"/>
+          <w:szCs w:val="24"/>
+        </w:rPr>
+      </w:pPr>
     </w:p>
     <w:p>
       <w:pPr>
@@ -17521,7 +17652,7 @@
 </file>
 
 <file path=customXml/itemProps1.xml><?xml version="1.0" encoding="utf-8"?>
-<ds:datastoreItem xmlns:ds="http://schemas.openxmlformats.org/officeDocument/2006/customXml" ds:itemID="{0F325B3B-CAA1-4DE0-9A7F-6AE7F5C3AB03}">
+<ds:datastoreItem xmlns:ds="http://schemas.openxmlformats.org/officeDocument/2006/customXml" ds:itemID="{F328D4ED-ED5A-4D0F-88E4-3D66486D5802}">
   <ds:schemaRefs>
     <ds:schemaRef ds:uri="http://schemas.openxmlformats.org/officeDocument/2006/bibliography"/>
   </ds:schemaRefs>

</xml_diff>

<commit_message>
we've changed name from MarkLogic Authoring Sample App for Word(r) to MarkLogi Sample Authoring App for Word(r)
git-svn-id: svn+ssh://svn.marklogic.com/project/engsvn/MLOS/trunk/Office2007@54727 62cac252-8da6-4816-9e9d-6dc37b19578c
</commit_message>
<xml_diff>
--- a/Addins/Samples/Word/Author/AuthoringGuide.docx
+++ b/Addins/Samples/Word/Author/AuthoringGuide.docx
@@ -86,7 +86,18 @@
           <w:sz w:val="72"/>
           <w:szCs w:val="72"/>
         </w:rPr>
-        <w:t>Authoring Sample Application for Word®</w:t>
+        <w:t xml:space="preserve">Sample Authoring </w:t>
+      </w:r>
+      <w:r>
+        <w:rPr>
+          <w:rFonts w:ascii="Arial" w:hAnsi="Arial" w:cs="Arial"/>
+          <w:b/>
+          <w:bCs/>
+          <w:color w:val="000000"/>
+          <w:sz w:val="72"/>
+          <w:szCs w:val="72"/>
+        </w:rPr>
+        <w:t>Application for Word®</w:t>
       </w:r>
     </w:p>
     <w:p>
@@ -220,15 +231,6 @@
     </w:p>
     <w:p>
       <w:pPr>
-        <w:rPr>
-          <w:b/>
-          <w:sz w:val="44"/>
-          <w:szCs w:val="44"/>
-        </w:rPr>
-      </w:pPr>
-    </w:p>
-    <w:p>
-      <w:pPr>
         <w:autoSpaceDE w:val="0"/>
         <w:autoSpaceDN w:val="0"/>
         <w:adjustRightInd w:val="0"/>
@@ -241,6 +243,15 @@
           <w:szCs w:val="24"/>
         </w:rPr>
       </w:pPr>
+      <w:r>
+        <w:rPr>
+          <w:rFonts w:ascii="Times New Roman" w:hAnsi="Times New Roman" w:cs="Times New Roman"/>
+          <w:color w:val="000000"/>
+          <w:sz w:val="24"/>
+          <w:szCs w:val="24"/>
+        </w:rPr>
+        <w:t>\</w:t>
+      </w:r>
     </w:p>
     <w:p>
       <w:pPr>
@@ -286,15 +297,6 @@
           <w:szCs w:val="24"/>
         </w:rPr>
       </w:pPr>
-      <w:r>
-        <w:rPr>
-          <w:rFonts w:ascii="Times New Roman" w:hAnsi="Times New Roman" w:cs="Times New Roman"/>
-          <w:color w:val="000000"/>
-          <w:sz w:val="24"/>
-          <w:szCs w:val="24"/>
-        </w:rPr>
-        <w:t>\</w:t>
-      </w:r>
     </w:p>
     <w:p>
       <w:pPr>
@@ -362,37 +364,76 @@
         <w:autoSpaceDN w:val="0"/>
         <w:adjustRightInd w:val="0"/>
         <w:spacing w:after="0" w:line="240" w:lineRule="auto"/>
-        <w:jc w:val="right"/>
-        <w:rPr>
-          <w:rFonts w:ascii="Times New Roman" w:hAnsi="Times New Roman" w:cs="Times New Roman"/>
-          <w:color w:val="000000"/>
-          <w:sz w:val="24"/>
-          <w:szCs w:val="24"/>
-        </w:rPr>
-      </w:pPr>
-    </w:p>
-    <w:p>
-      <w:pPr>
-        <w:autoSpaceDE w:val="0"/>
-        <w:autoSpaceDN w:val="0"/>
-        <w:adjustRightInd w:val="0"/>
-        <w:spacing w:after="0" w:line="240" w:lineRule="auto"/>
-        <w:jc w:val="right"/>
-        <w:rPr>
-          <w:rFonts w:ascii="Times New Roman" w:hAnsi="Times New Roman" w:cs="Times New Roman"/>
-          <w:color w:val="000000"/>
-          <w:sz w:val="24"/>
-          <w:szCs w:val="24"/>
-        </w:rPr>
-      </w:pPr>
-    </w:p>
-    <w:p>
-      <w:pPr>
-        <w:autoSpaceDE w:val="0"/>
-        <w:autoSpaceDN w:val="0"/>
-        <w:adjustRightInd w:val="0"/>
-        <w:spacing w:after="0" w:line="240" w:lineRule="auto"/>
-        <w:jc w:val="right"/>
+        <w:rPr>
+          <w:rFonts w:ascii="Times New Roman" w:hAnsi="Times New Roman" w:cs="Times New Roman"/>
+          <w:color w:val="000000"/>
+          <w:sz w:val="24"/>
+          <w:szCs w:val="24"/>
+        </w:rPr>
+      </w:pPr>
+    </w:p>
+    <w:p>
+      <w:pPr>
+        <w:autoSpaceDE w:val="0"/>
+        <w:autoSpaceDN w:val="0"/>
+        <w:adjustRightInd w:val="0"/>
+        <w:spacing w:after="0" w:line="240" w:lineRule="auto"/>
+        <w:rPr>
+          <w:rFonts w:ascii="Times New Roman" w:hAnsi="Times New Roman" w:cs="Times New Roman"/>
+          <w:color w:val="000000"/>
+          <w:sz w:val="24"/>
+          <w:szCs w:val="24"/>
+        </w:rPr>
+      </w:pPr>
+    </w:p>
+    <w:p>
+      <w:pPr>
+        <w:autoSpaceDE w:val="0"/>
+        <w:autoSpaceDN w:val="0"/>
+        <w:adjustRightInd w:val="0"/>
+        <w:spacing w:after="0" w:line="240" w:lineRule="auto"/>
+        <w:rPr>
+          <w:rFonts w:ascii="Times New Roman" w:hAnsi="Times New Roman" w:cs="Times New Roman"/>
+          <w:color w:val="000000"/>
+          <w:sz w:val="24"/>
+          <w:szCs w:val="24"/>
+        </w:rPr>
+      </w:pPr>
+    </w:p>
+    <w:p>
+      <w:pPr>
+        <w:autoSpaceDE w:val="0"/>
+        <w:autoSpaceDN w:val="0"/>
+        <w:adjustRightInd w:val="0"/>
+        <w:spacing w:after="0" w:line="240" w:lineRule="auto"/>
+        <w:rPr>
+          <w:rFonts w:ascii="Times New Roman" w:hAnsi="Times New Roman" w:cs="Times New Roman"/>
+          <w:color w:val="000000"/>
+          <w:sz w:val="24"/>
+          <w:szCs w:val="24"/>
+        </w:rPr>
+      </w:pPr>
+    </w:p>
+    <w:p>
+      <w:pPr>
+        <w:autoSpaceDE w:val="0"/>
+        <w:autoSpaceDN w:val="0"/>
+        <w:adjustRightInd w:val="0"/>
+        <w:spacing w:after="0" w:line="240" w:lineRule="auto"/>
+        <w:rPr>
+          <w:rFonts w:ascii="Times New Roman" w:hAnsi="Times New Roman" w:cs="Times New Roman"/>
+          <w:color w:val="000000"/>
+          <w:sz w:val="24"/>
+          <w:szCs w:val="24"/>
+        </w:rPr>
+      </w:pPr>
+    </w:p>
+    <w:p>
+      <w:pPr>
+        <w:autoSpaceDE w:val="0"/>
+        <w:autoSpaceDN w:val="0"/>
+        <w:adjustRightInd w:val="0"/>
+        <w:spacing w:after="0" w:line="240" w:lineRule="auto"/>
         <w:rPr>
           <w:rFonts w:ascii="Times New Roman" w:hAnsi="Times New Roman" w:cs="Times New Roman"/>
           <w:color w:val="000000"/>
@@ -636,16 +677,52 @@
           <w:sz w:val="24"/>
           <w:szCs w:val="24"/>
         </w:rPr>
-        <w:t xml:space="preserve">MarkLogic Authoring Sample App for Word® is </w:t>
-      </w:r>
-      <w:r>
-        <w:rPr>
-          <w:rFonts w:ascii="Times New Roman" w:hAnsi="Times New Roman" w:cs="Times New Roman"/>
-          <w:color w:val="000000"/>
-          <w:sz w:val="24"/>
-          <w:szCs w:val="24"/>
-        </w:rPr>
-        <w:t>a sample application, built using The MarkLogic Toolkit for Word 1.2-1.  Please download and install the Toolkit before reading this</w:t>
+        <w:t xml:space="preserve">MarkLogic Sample </w:t>
+      </w:r>
+      <w:r>
+        <w:rPr>
+          <w:rFonts w:ascii="Times New Roman" w:hAnsi="Times New Roman" w:cs="Times New Roman"/>
+          <w:color w:val="000000"/>
+          <w:sz w:val="24"/>
+          <w:szCs w:val="24"/>
+        </w:rPr>
+        <w:t xml:space="preserve">Authoring </w:t>
+      </w:r>
+      <w:r>
+        <w:rPr>
+          <w:rFonts w:ascii="Times New Roman" w:hAnsi="Times New Roman" w:cs="Times New Roman"/>
+          <w:color w:val="000000"/>
+          <w:sz w:val="24"/>
+          <w:szCs w:val="24"/>
+        </w:rPr>
+        <w:t xml:space="preserve">App for Word® is </w:t>
+      </w:r>
+      <w:r>
+        <w:rPr>
+          <w:rFonts w:ascii="Times New Roman" w:hAnsi="Times New Roman" w:cs="Times New Roman"/>
+          <w:color w:val="000000"/>
+          <w:sz w:val="24"/>
+          <w:szCs w:val="24"/>
+        </w:rPr>
+        <w:t>a s</w:t>
+      </w:r>
+      <w:r>
+        <w:rPr>
+          <w:rFonts w:ascii="Times New Roman" w:hAnsi="Times New Roman" w:cs="Times New Roman"/>
+          <w:color w:val="000000"/>
+          <w:sz w:val="24"/>
+          <w:szCs w:val="24"/>
+        </w:rPr>
+        <w:t>ample application, built using t</w:t>
+      </w:r>
+      <w:r>
+        <w:rPr>
+          <w:rFonts w:ascii="Times New Roman" w:hAnsi="Times New Roman" w:cs="Times New Roman"/>
+          <w:color w:val="000000"/>
+          <w:sz w:val="24"/>
+          <w:szCs w:val="24"/>
+        </w:rPr>
+        <w:t>he MarkLogic Toolkit for Word 1.2-1.  Please download and install the Toolkit before reading this</w:t>
       </w:r>
       <w:r>
         <w:rPr>
@@ -672,7 +749,16 @@
           <w:sz w:val="24"/>
           <w:szCs w:val="24"/>
         </w:rPr>
-        <w:t>Addin for Word</w:t>
+        <w:t>Add-in</w:t>
+      </w:r>
+      <w:r>
+        <w:rPr>
+          <w:rFonts w:ascii="Times New Roman" w:hAnsi="Times New Roman" w:cs="Times New Roman"/>
+          <w:color w:val="000000"/>
+          <w:sz w:val="24"/>
+          <w:szCs w:val="24"/>
+        </w:rPr>
+        <w:t xml:space="preserve"> for Word</w:t>
       </w:r>
       <w:r>
         <w:rPr>
@@ -690,7 +776,7 @@
           <w:sz w:val="24"/>
           <w:szCs w:val="24"/>
         </w:rPr>
-        <w:t>S</w:t>
+        <w:t>s</w:t>
       </w:r>
       <w:r>
         <w:rPr>
@@ -738,7 +824,17 @@
           <w:sz w:val="24"/>
           <w:szCs w:val="24"/>
         </w:rPr>
-        <w:t>Authoring Sample Application Requirements:</w:t>
+        <w:t>Sample Authoring</w:t>
+      </w:r>
+      <w:r>
+        <w:rPr>
+          <w:rFonts w:ascii="Times New Roman" w:hAnsi="Times New Roman" w:cs="Times New Roman"/>
+          <w:i/>
+          <w:color w:val="000000"/>
+          <w:sz w:val="24"/>
+          <w:szCs w:val="24"/>
+        </w:rPr>
+        <w:t xml:space="preserve"> Application Requirements:</w:t>
       </w:r>
     </w:p>
     <w:p>
@@ -833,7 +929,47 @@
           <w:sz w:val="24"/>
           <w:szCs w:val="24"/>
         </w:rPr>
-        <w:t xml:space="preserve">If you are already have the MarkLogic Tookit for Word and the Authoring Sample App installed and wish to jump right in and start using the application as-is, jump to section </w:t>
+        <w:t>If you already have the MarkLogic Too</w:t>
+      </w:r>
+      <w:r>
+        <w:rPr>
+          <w:rFonts w:ascii="Times New Roman" w:hAnsi="Times New Roman" w:cs="Times New Roman"/>
+          <w:i/>
+          <w:color w:val="000000"/>
+          <w:sz w:val="24"/>
+          <w:szCs w:val="24"/>
+        </w:rPr>
+        <w:t>l</w:t>
+      </w:r>
+      <w:r>
+        <w:rPr>
+          <w:rFonts w:ascii="Times New Roman" w:hAnsi="Times New Roman" w:cs="Times New Roman"/>
+          <w:i/>
+          <w:color w:val="000000"/>
+          <w:sz w:val="24"/>
+          <w:szCs w:val="24"/>
+        </w:rPr>
+        <w:t xml:space="preserve">kit for Word and the </w:t>
+      </w:r>
+      <w:r>
+        <w:rPr>
+          <w:rFonts w:ascii="Times New Roman" w:hAnsi="Times New Roman" w:cs="Times New Roman"/>
+          <w:i/>
+          <w:color w:val="000000"/>
+          <w:sz w:val="24"/>
+          <w:szCs w:val="24"/>
+        </w:rPr>
+        <w:t>Sample Authoring</w:t>
+      </w:r>
+      <w:r>
+        <w:rPr>
+          <w:rFonts w:ascii="Times New Roman" w:hAnsi="Times New Roman" w:cs="Times New Roman"/>
+          <w:i/>
+          <w:color w:val="000000"/>
+          <w:sz w:val="24"/>
+          <w:szCs w:val="24"/>
+        </w:rPr>
+        <w:t xml:space="preserve"> App installed and wish to jump right in and start using the application as-is, jump to section </w:t>
       </w:r>
       <w:r>
         <w:rPr>
@@ -956,7 +1092,25 @@
           <w:sz w:val="24"/>
           <w:szCs w:val="24"/>
         </w:rPr>
-        <w:t xml:space="preserve">The Authoring Sample Application was </w:t>
+        <w:t xml:space="preserve">The </w:t>
+      </w:r>
+      <w:r>
+        <w:rPr>
+          <w:rFonts w:ascii="Times New Roman" w:hAnsi="Times New Roman" w:cs="Times New Roman"/>
+          <w:color w:val="000000"/>
+          <w:sz w:val="24"/>
+          <w:szCs w:val="24"/>
+        </w:rPr>
+        <w:t>Sample Authoring</w:t>
+      </w:r>
+      <w:r>
+        <w:rPr>
+          <w:rFonts w:ascii="Times New Roman" w:hAnsi="Times New Roman" w:cs="Times New Roman"/>
+          <w:color w:val="000000"/>
+          <w:sz w:val="24"/>
+          <w:szCs w:val="24"/>
+        </w:rPr>
+        <w:t xml:space="preserve"> Application was </w:t>
       </w:r>
       <w:r>
         <w:rPr>
@@ -1010,7 +1164,43 @@
           <w:sz w:val="24"/>
           <w:szCs w:val="24"/>
         </w:rPr>
-        <w:t xml:space="preserve"> application is not the Toolkit, nor does it encompass all Toolkit functionality.  This application was built as a solution to a specific use-case</w:t>
+        <w:t xml:space="preserve"> </w:t>
+      </w:r>
+      <w:r>
+        <w:rPr>
+          <w:rFonts w:ascii="Times New Roman" w:hAnsi="Times New Roman" w:cs="Times New Roman"/>
+          <w:color w:val="000000"/>
+          <w:sz w:val="24"/>
+          <w:szCs w:val="24"/>
+        </w:rPr>
+        <w:t xml:space="preserve">sample </w:t>
+      </w:r>
+      <w:r>
+        <w:rPr>
+          <w:rFonts w:ascii="Times New Roman" w:hAnsi="Times New Roman" w:cs="Times New Roman"/>
+          <w:color w:val="000000"/>
+          <w:sz w:val="24"/>
+          <w:szCs w:val="24"/>
+        </w:rPr>
+        <w:t xml:space="preserve">application is not the Toolkit, nor does it encompass all </w:t>
+      </w:r>
+      <w:r>
+        <w:rPr>
+          <w:rFonts w:ascii="Times New Roman" w:hAnsi="Times New Roman" w:cs="Times New Roman"/>
+          <w:color w:val="000000"/>
+          <w:sz w:val="24"/>
+          <w:szCs w:val="24"/>
+        </w:rPr>
+        <w:t xml:space="preserve">of the </w:t>
+      </w:r>
+      <w:r>
+        <w:rPr>
+          <w:rFonts w:ascii="Times New Roman" w:hAnsi="Times New Roman" w:cs="Times New Roman"/>
+          <w:color w:val="000000"/>
+          <w:sz w:val="24"/>
+          <w:szCs w:val="24"/>
+        </w:rPr>
+        <w:t>Toolkit functionality.  This application was built as a solution to a specific use-case</w:t>
       </w:r>
       <w:r>
         <w:rPr>
@@ -1028,6 +1218,15 @@
           <w:sz w:val="24"/>
           <w:szCs w:val="24"/>
         </w:rPr>
+        <w:t xml:space="preserve">Sample </w:t>
+      </w:r>
+      <w:r>
+        <w:rPr>
+          <w:rFonts w:ascii="Times New Roman" w:hAnsi="Times New Roman" w:cs="Times New Roman"/>
+          <w:color w:val="000000"/>
+          <w:sz w:val="24"/>
+          <w:szCs w:val="24"/>
+        </w:rPr>
         <w:t xml:space="preserve">Authoring </w:t>
       </w:r>
       <w:r>
@@ -1037,7 +1236,16 @@
           <w:sz w:val="24"/>
           <w:szCs w:val="24"/>
         </w:rPr>
-        <w:t>application allows authors to:</w:t>
+        <w:t>A</w:t>
+      </w:r>
+      <w:r>
+        <w:rPr>
+          <w:rFonts w:ascii="Times New Roman" w:hAnsi="Times New Roman" w:cs="Times New Roman"/>
+          <w:color w:val="000000"/>
+          <w:sz w:val="24"/>
+          <w:szCs w:val="24"/>
+        </w:rPr>
+        <w:t>pplication allows authors to:</w:t>
       </w:r>
     </w:p>
     <w:p>
@@ -1390,7 +1598,16 @@
           <w:sz w:val="24"/>
           <w:szCs w:val="24"/>
         </w:rPr>
-        <w:t>The functionality of the application is detailed online</w:t>
+        <w:t>The functionality of the Sample A</w:t>
+      </w:r>
+      <w:r>
+        <w:rPr>
+          <w:rFonts w:ascii="Times New Roman" w:hAnsi="Times New Roman" w:cs="Times New Roman"/>
+          <w:color w:val="000000"/>
+          <w:sz w:val="24"/>
+          <w:szCs w:val="24"/>
+        </w:rPr>
+        <w:t>pplication is detailed online</w:t>
       </w:r>
       <w:r>
         <w:rPr>
@@ -1426,16 +1643,52 @@
           <w:sz w:val="24"/>
           <w:szCs w:val="24"/>
         </w:rPr>
-        <w:t xml:space="preserve"> and in alternate guides found at developer.marklogic.com.</w:t>
-      </w:r>
-      <w:r>
-        <w:rPr>
-          <w:rFonts w:ascii="Times New Roman" w:hAnsi="Times New Roman" w:cs="Times New Roman"/>
-          <w:color w:val="000000"/>
-          <w:sz w:val="24"/>
-          <w:szCs w:val="24"/>
-        </w:rPr>
-        <w:t xml:space="preserve">  However, to use the application </w:t>
+        <w:t xml:space="preserve"> and in </w:t>
+      </w:r>
+      <w:r>
+        <w:rPr>
+          <w:rFonts w:ascii="Times New Roman" w:hAnsi="Times New Roman" w:cs="Times New Roman"/>
+          <w:color w:val="000000"/>
+          <w:sz w:val="24"/>
+          <w:szCs w:val="24"/>
+        </w:rPr>
+        <w:t>additional</w:t>
+      </w:r>
+      <w:r>
+        <w:rPr>
+          <w:rFonts w:ascii="Times New Roman" w:hAnsi="Times New Roman" w:cs="Times New Roman"/>
+          <w:color w:val="000000"/>
+          <w:sz w:val="24"/>
+          <w:szCs w:val="24"/>
+        </w:rPr>
+        <w:t xml:space="preserve"> guides found at developer.marklogic.com.</w:t>
+      </w:r>
+      <w:r>
+        <w:rPr>
+          <w:rFonts w:ascii="Times New Roman" w:hAnsi="Times New Roman" w:cs="Times New Roman"/>
+          <w:color w:val="000000"/>
+          <w:sz w:val="24"/>
+          <w:szCs w:val="24"/>
+        </w:rPr>
+        <w:t xml:space="preserve">  </w:t>
+      </w:r>
+      <w:r>
+        <w:rPr>
+          <w:rFonts w:ascii="Times New Roman" w:hAnsi="Times New Roman" w:cs="Times New Roman"/>
+          <w:color w:val="000000"/>
+          <w:sz w:val="24"/>
+          <w:szCs w:val="24"/>
+        </w:rPr>
+        <w:t>To use the Sample A</w:t>
+      </w:r>
+      <w:r>
+        <w:rPr>
+          <w:rFonts w:ascii="Times New Roman" w:hAnsi="Times New Roman" w:cs="Times New Roman"/>
+          <w:color w:val="000000"/>
+          <w:sz w:val="24"/>
+          <w:szCs w:val="24"/>
+        </w:rPr>
+        <w:t xml:space="preserve">pplication </w:t>
       </w:r>
       <w:r>
         <w:rPr>
@@ -1469,6 +1722,185 @@
           <w:szCs w:val="24"/>
         </w:rPr>
       </w:pPr>
+    </w:p>
+    <w:p>
+      <w:pPr>
+        <w:autoSpaceDE w:val="0"/>
+        <w:autoSpaceDN w:val="0"/>
+        <w:adjustRightInd w:val="0"/>
+        <w:spacing w:after="0" w:line="240" w:lineRule="auto"/>
+        <w:rPr>
+          <w:rFonts w:ascii="Times New Roman" w:hAnsi="Times New Roman" w:cs="Times New Roman"/>
+          <w:color w:val="000000"/>
+          <w:sz w:val="24"/>
+          <w:szCs w:val="24"/>
+        </w:rPr>
+      </w:pPr>
+    </w:p>
+    <w:p>
+      <w:pPr>
+        <w:autoSpaceDE w:val="0"/>
+        <w:autoSpaceDN w:val="0"/>
+        <w:adjustRightInd w:val="0"/>
+        <w:spacing w:after="0" w:line="240" w:lineRule="auto"/>
+        <w:rPr>
+          <w:rFonts w:ascii="Times New Roman" w:hAnsi="Times New Roman" w:cs="Times New Roman"/>
+          <w:color w:val="000000"/>
+          <w:sz w:val="24"/>
+          <w:szCs w:val="24"/>
+        </w:rPr>
+      </w:pPr>
+    </w:p>
+    <w:p>
+      <w:pPr>
+        <w:autoSpaceDE w:val="0"/>
+        <w:autoSpaceDN w:val="0"/>
+        <w:adjustRightInd w:val="0"/>
+        <w:spacing w:after="0" w:line="240" w:lineRule="auto"/>
+        <w:rPr>
+          <w:rFonts w:ascii="Times New Roman" w:hAnsi="Times New Roman" w:cs="Times New Roman"/>
+          <w:color w:val="000000"/>
+          <w:sz w:val="24"/>
+          <w:szCs w:val="24"/>
+        </w:rPr>
+      </w:pPr>
+    </w:p>
+    <w:p>
+      <w:pPr>
+        <w:autoSpaceDE w:val="0"/>
+        <w:autoSpaceDN w:val="0"/>
+        <w:adjustRightInd w:val="0"/>
+        <w:spacing w:after="0" w:line="240" w:lineRule="auto"/>
+        <w:rPr>
+          <w:rFonts w:ascii="Times New Roman" w:hAnsi="Times New Roman" w:cs="Times New Roman"/>
+          <w:color w:val="000000"/>
+          <w:sz w:val="24"/>
+          <w:szCs w:val="24"/>
+        </w:rPr>
+      </w:pPr>
+    </w:p>
+    <w:p>
+      <w:pPr>
+        <w:autoSpaceDE w:val="0"/>
+        <w:autoSpaceDN w:val="0"/>
+        <w:adjustRightInd w:val="0"/>
+        <w:spacing w:after="0" w:line="240" w:lineRule="auto"/>
+        <w:rPr>
+          <w:rFonts w:ascii="Times New Roman" w:hAnsi="Times New Roman" w:cs="Times New Roman"/>
+          <w:color w:val="000000"/>
+          <w:sz w:val="24"/>
+          <w:szCs w:val="24"/>
+        </w:rPr>
+      </w:pPr>
+    </w:p>
+    <w:p>
+      <w:pPr>
+        <w:autoSpaceDE w:val="0"/>
+        <w:autoSpaceDN w:val="0"/>
+        <w:adjustRightInd w:val="0"/>
+        <w:spacing w:after="0" w:line="240" w:lineRule="auto"/>
+        <w:rPr>
+          <w:rFonts w:ascii="Times New Roman" w:hAnsi="Times New Roman" w:cs="Times New Roman"/>
+          <w:color w:val="000000"/>
+          <w:sz w:val="24"/>
+          <w:szCs w:val="24"/>
+        </w:rPr>
+      </w:pPr>
+    </w:p>
+    <w:p>
+      <w:pPr>
+        <w:autoSpaceDE w:val="0"/>
+        <w:autoSpaceDN w:val="0"/>
+        <w:adjustRightInd w:val="0"/>
+        <w:spacing w:after="0" w:line="240" w:lineRule="auto"/>
+        <w:rPr>
+          <w:rFonts w:ascii="Times New Roman" w:hAnsi="Times New Roman" w:cs="Times New Roman"/>
+          <w:color w:val="000000"/>
+          <w:sz w:val="24"/>
+          <w:szCs w:val="24"/>
+        </w:rPr>
+      </w:pPr>
+    </w:p>
+    <w:p>
+      <w:pPr>
+        <w:autoSpaceDE w:val="0"/>
+        <w:autoSpaceDN w:val="0"/>
+        <w:adjustRightInd w:val="0"/>
+        <w:spacing w:after="0" w:line="240" w:lineRule="auto"/>
+        <w:rPr>
+          <w:rFonts w:ascii="Times New Roman" w:hAnsi="Times New Roman" w:cs="Times New Roman"/>
+          <w:color w:val="000000"/>
+          <w:sz w:val="24"/>
+          <w:szCs w:val="24"/>
+        </w:rPr>
+      </w:pPr>
+    </w:p>
+    <w:p>
+      <w:pPr>
+        <w:autoSpaceDE w:val="0"/>
+        <w:autoSpaceDN w:val="0"/>
+        <w:adjustRightInd w:val="0"/>
+        <w:spacing w:after="0" w:line="240" w:lineRule="auto"/>
+        <w:rPr>
+          <w:rFonts w:ascii="Times New Roman" w:hAnsi="Times New Roman" w:cs="Times New Roman"/>
+          <w:color w:val="000000"/>
+          <w:sz w:val="24"/>
+          <w:szCs w:val="24"/>
+        </w:rPr>
+      </w:pPr>
+    </w:p>
+    <w:p>
+      <w:pPr>
+        <w:autoSpaceDE w:val="0"/>
+        <w:autoSpaceDN w:val="0"/>
+        <w:adjustRightInd w:val="0"/>
+        <w:spacing w:after="0" w:line="240" w:lineRule="auto"/>
+        <w:rPr>
+          <w:rFonts w:ascii="Times New Roman" w:hAnsi="Times New Roman" w:cs="Times New Roman"/>
+          <w:color w:val="000000"/>
+          <w:sz w:val="24"/>
+          <w:szCs w:val="24"/>
+        </w:rPr>
+      </w:pPr>
+    </w:p>
+    <w:p>
+      <w:pPr>
+        <w:autoSpaceDE w:val="0"/>
+        <w:autoSpaceDN w:val="0"/>
+        <w:adjustRightInd w:val="0"/>
+        <w:spacing w:after="0" w:line="240" w:lineRule="auto"/>
+        <w:rPr>
+          <w:rFonts w:ascii="Arial" w:hAnsi="Arial" w:cs="Arial"/>
+          <w:b/>
+          <w:color w:val="000000"/>
+          <w:sz w:val="28"/>
+          <w:szCs w:val="28"/>
+        </w:rPr>
+      </w:pPr>
+      <w:r>
+        <w:rPr>
+          <w:rFonts w:ascii="Arial" w:hAnsi="Arial" w:cs="Arial"/>
+          <w:b/>
+          <w:color w:val="000000"/>
+          <w:sz w:val="28"/>
+          <w:szCs w:val="28"/>
+        </w:rPr>
+        <w:t>GUIDE OVERVIEW</w:t>
+      </w:r>
+    </w:p>
+    <w:p>
+      <w:pPr>
+        <w:autoSpaceDE w:val="0"/>
+        <w:autoSpaceDN w:val="0"/>
+        <w:adjustRightInd w:val="0"/>
+        <w:spacing w:after="0" w:line="240" w:lineRule="auto"/>
+        <w:rPr>
+          <w:rFonts w:ascii="Times New Roman" w:hAnsi="Times New Roman" w:cs="Times New Roman"/>
+          <w:color w:val="000000"/>
+          <w:sz w:val="24"/>
+          <w:szCs w:val="24"/>
+        </w:rPr>
+      </w:pPr>
       <w:r>
         <w:rPr>
           <w:rFonts w:ascii="Times New Roman" w:hAnsi="Times New Roman" w:cs="Times New Roman"/>
@@ -1541,7 +1973,16 @@
           <w:sz w:val="24"/>
           <w:szCs w:val="24"/>
         </w:rPr>
-        <w:t>Authoring sample a</w:t>
+        <w:t>Sample Authoring</w:t>
+      </w:r>
+      <w:r>
+        <w:rPr>
+          <w:rFonts w:ascii="Times New Roman" w:hAnsi="Times New Roman" w:cs="Times New Roman"/>
+          <w:color w:val="000000"/>
+          <w:sz w:val="24"/>
+          <w:szCs w:val="24"/>
+        </w:rPr>
+        <w:t xml:space="preserve"> A</w:t>
       </w:r>
       <w:r>
         <w:rPr>
@@ -1612,7 +2053,25 @@
           <w:sz w:val="24"/>
           <w:szCs w:val="24"/>
         </w:rPr>
-        <w:t xml:space="preserve"> details what configuration files are available, and how they can be updated to change the display and functionality of the application</w:t>
+        <w:t xml:space="preserve"> details what configuration files are available, and how they can be updated to change the di</w:t>
+      </w:r>
+      <w:r>
+        <w:rPr>
+          <w:rFonts w:ascii="Times New Roman" w:hAnsi="Times New Roman" w:cs="Times New Roman"/>
+          <w:color w:val="000000"/>
+          <w:sz w:val="24"/>
+          <w:szCs w:val="24"/>
+        </w:rPr>
+        <w:t>splay and functionality of the Sample A</w:t>
+      </w:r>
+      <w:r>
+        <w:rPr>
+          <w:rFonts w:ascii="Times New Roman" w:hAnsi="Times New Roman" w:cs="Times New Roman"/>
+          <w:color w:val="000000"/>
+          <w:sz w:val="24"/>
+          <w:szCs w:val="24"/>
+        </w:rPr>
+        <w:t>pplication</w:t>
       </w:r>
       <w:r>
         <w:rPr>
@@ -1688,6 +2147,468 @@
         </w:rPr>
         <w:t>, we provide details on files of interest to those developers who want to dive in and just hack this thing.</w:t>
       </w:r>
+    </w:p>
+    <w:p>
+      <w:pPr>
+        <w:autoSpaceDE w:val="0"/>
+        <w:autoSpaceDN w:val="0"/>
+        <w:adjustRightInd w:val="0"/>
+        <w:spacing w:after="0" w:line="240" w:lineRule="auto"/>
+        <w:rPr>
+          <w:rFonts w:ascii="Times New Roman" w:hAnsi="Times New Roman" w:cs="Times New Roman"/>
+          <w:color w:val="000000"/>
+          <w:sz w:val="24"/>
+          <w:szCs w:val="24"/>
+        </w:rPr>
+      </w:pPr>
+    </w:p>
+    <w:p>
+      <w:pPr>
+        <w:autoSpaceDE w:val="0"/>
+        <w:autoSpaceDN w:val="0"/>
+        <w:adjustRightInd w:val="0"/>
+        <w:spacing w:after="0" w:line="240" w:lineRule="auto"/>
+        <w:rPr>
+          <w:rFonts w:ascii="Times New Roman" w:hAnsi="Times New Roman" w:cs="Times New Roman"/>
+          <w:color w:val="000000"/>
+          <w:sz w:val="24"/>
+          <w:szCs w:val="24"/>
+        </w:rPr>
+      </w:pPr>
+    </w:p>
+    <w:p>
+      <w:pPr>
+        <w:autoSpaceDE w:val="0"/>
+        <w:autoSpaceDN w:val="0"/>
+        <w:adjustRightInd w:val="0"/>
+        <w:spacing w:after="0" w:line="240" w:lineRule="auto"/>
+        <w:rPr>
+          <w:rFonts w:ascii="Times New Roman" w:hAnsi="Times New Roman" w:cs="Times New Roman"/>
+          <w:color w:val="000000"/>
+          <w:sz w:val="24"/>
+          <w:szCs w:val="24"/>
+        </w:rPr>
+      </w:pPr>
+    </w:p>
+    <w:p>
+      <w:pPr>
+        <w:autoSpaceDE w:val="0"/>
+        <w:autoSpaceDN w:val="0"/>
+        <w:adjustRightInd w:val="0"/>
+        <w:spacing w:after="0" w:line="240" w:lineRule="auto"/>
+        <w:rPr>
+          <w:rFonts w:ascii="Times New Roman" w:hAnsi="Times New Roman" w:cs="Times New Roman"/>
+          <w:color w:val="000000"/>
+          <w:sz w:val="24"/>
+          <w:szCs w:val="24"/>
+        </w:rPr>
+      </w:pPr>
+    </w:p>
+    <w:p>
+      <w:pPr>
+        <w:autoSpaceDE w:val="0"/>
+        <w:autoSpaceDN w:val="0"/>
+        <w:adjustRightInd w:val="0"/>
+        <w:spacing w:after="0" w:line="240" w:lineRule="auto"/>
+        <w:rPr>
+          <w:rFonts w:ascii="Times New Roman" w:hAnsi="Times New Roman" w:cs="Times New Roman"/>
+          <w:color w:val="000000"/>
+          <w:sz w:val="24"/>
+          <w:szCs w:val="24"/>
+        </w:rPr>
+      </w:pPr>
+    </w:p>
+    <w:p>
+      <w:pPr>
+        <w:autoSpaceDE w:val="0"/>
+        <w:autoSpaceDN w:val="0"/>
+        <w:adjustRightInd w:val="0"/>
+        <w:spacing w:after="0" w:line="240" w:lineRule="auto"/>
+        <w:rPr>
+          <w:rFonts w:ascii="Times New Roman" w:hAnsi="Times New Roman" w:cs="Times New Roman"/>
+          <w:color w:val="000000"/>
+          <w:sz w:val="24"/>
+          <w:szCs w:val="24"/>
+        </w:rPr>
+      </w:pPr>
+    </w:p>
+    <w:p>
+      <w:pPr>
+        <w:autoSpaceDE w:val="0"/>
+        <w:autoSpaceDN w:val="0"/>
+        <w:adjustRightInd w:val="0"/>
+        <w:spacing w:after="0" w:line="240" w:lineRule="auto"/>
+        <w:rPr>
+          <w:rFonts w:ascii="Times New Roman" w:hAnsi="Times New Roman" w:cs="Times New Roman"/>
+          <w:color w:val="000000"/>
+          <w:sz w:val="24"/>
+          <w:szCs w:val="24"/>
+        </w:rPr>
+      </w:pPr>
+    </w:p>
+    <w:p>
+      <w:pPr>
+        <w:autoSpaceDE w:val="0"/>
+        <w:autoSpaceDN w:val="0"/>
+        <w:adjustRightInd w:val="0"/>
+        <w:spacing w:after="0" w:line="240" w:lineRule="auto"/>
+        <w:rPr>
+          <w:rFonts w:ascii="Times New Roman" w:hAnsi="Times New Roman" w:cs="Times New Roman"/>
+          <w:color w:val="000000"/>
+          <w:sz w:val="24"/>
+          <w:szCs w:val="24"/>
+        </w:rPr>
+      </w:pPr>
+    </w:p>
+    <w:p>
+      <w:pPr>
+        <w:autoSpaceDE w:val="0"/>
+        <w:autoSpaceDN w:val="0"/>
+        <w:adjustRightInd w:val="0"/>
+        <w:spacing w:after="0" w:line="240" w:lineRule="auto"/>
+        <w:rPr>
+          <w:rFonts w:ascii="Times New Roman" w:hAnsi="Times New Roman" w:cs="Times New Roman"/>
+          <w:color w:val="000000"/>
+          <w:sz w:val="24"/>
+          <w:szCs w:val="24"/>
+        </w:rPr>
+      </w:pPr>
+    </w:p>
+    <w:p>
+      <w:pPr>
+        <w:autoSpaceDE w:val="0"/>
+        <w:autoSpaceDN w:val="0"/>
+        <w:adjustRightInd w:val="0"/>
+        <w:spacing w:after="0" w:line="240" w:lineRule="auto"/>
+        <w:rPr>
+          <w:rFonts w:ascii="Times New Roman" w:hAnsi="Times New Roman" w:cs="Times New Roman"/>
+          <w:color w:val="000000"/>
+          <w:sz w:val="24"/>
+          <w:szCs w:val="24"/>
+        </w:rPr>
+      </w:pPr>
+    </w:p>
+    <w:p>
+      <w:pPr>
+        <w:autoSpaceDE w:val="0"/>
+        <w:autoSpaceDN w:val="0"/>
+        <w:adjustRightInd w:val="0"/>
+        <w:spacing w:after="0" w:line="240" w:lineRule="auto"/>
+        <w:rPr>
+          <w:rFonts w:ascii="Times New Roman" w:hAnsi="Times New Roman" w:cs="Times New Roman"/>
+          <w:color w:val="000000"/>
+          <w:sz w:val="24"/>
+          <w:szCs w:val="24"/>
+        </w:rPr>
+      </w:pPr>
+    </w:p>
+    <w:p>
+      <w:pPr>
+        <w:autoSpaceDE w:val="0"/>
+        <w:autoSpaceDN w:val="0"/>
+        <w:adjustRightInd w:val="0"/>
+        <w:spacing w:after="0" w:line="240" w:lineRule="auto"/>
+        <w:rPr>
+          <w:rFonts w:ascii="Times New Roman" w:hAnsi="Times New Roman" w:cs="Times New Roman"/>
+          <w:color w:val="000000"/>
+          <w:sz w:val="24"/>
+          <w:szCs w:val="24"/>
+        </w:rPr>
+      </w:pPr>
+    </w:p>
+    <w:p>
+      <w:pPr>
+        <w:autoSpaceDE w:val="0"/>
+        <w:autoSpaceDN w:val="0"/>
+        <w:adjustRightInd w:val="0"/>
+        <w:spacing w:after="0" w:line="240" w:lineRule="auto"/>
+        <w:rPr>
+          <w:rFonts w:ascii="Times New Roman" w:hAnsi="Times New Roman" w:cs="Times New Roman"/>
+          <w:color w:val="000000"/>
+          <w:sz w:val="24"/>
+          <w:szCs w:val="24"/>
+        </w:rPr>
+      </w:pPr>
+    </w:p>
+    <w:p>
+      <w:pPr>
+        <w:autoSpaceDE w:val="0"/>
+        <w:autoSpaceDN w:val="0"/>
+        <w:adjustRightInd w:val="0"/>
+        <w:spacing w:after="0" w:line="240" w:lineRule="auto"/>
+        <w:rPr>
+          <w:rFonts w:ascii="Times New Roman" w:hAnsi="Times New Roman" w:cs="Times New Roman"/>
+          <w:color w:val="000000"/>
+          <w:sz w:val="24"/>
+          <w:szCs w:val="24"/>
+        </w:rPr>
+      </w:pPr>
+    </w:p>
+    <w:p>
+      <w:pPr>
+        <w:autoSpaceDE w:val="0"/>
+        <w:autoSpaceDN w:val="0"/>
+        <w:adjustRightInd w:val="0"/>
+        <w:spacing w:after="0" w:line="240" w:lineRule="auto"/>
+        <w:rPr>
+          <w:rFonts w:ascii="Times New Roman" w:hAnsi="Times New Roman" w:cs="Times New Roman"/>
+          <w:color w:val="000000"/>
+          <w:sz w:val="24"/>
+          <w:szCs w:val="24"/>
+        </w:rPr>
+      </w:pPr>
+    </w:p>
+    <w:p>
+      <w:pPr>
+        <w:autoSpaceDE w:val="0"/>
+        <w:autoSpaceDN w:val="0"/>
+        <w:adjustRightInd w:val="0"/>
+        <w:spacing w:after="0" w:line="240" w:lineRule="auto"/>
+        <w:rPr>
+          <w:rFonts w:ascii="Times New Roman" w:hAnsi="Times New Roman" w:cs="Times New Roman"/>
+          <w:color w:val="000000"/>
+          <w:sz w:val="24"/>
+          <w:szCs w:val="24"/>
+        </w:rPr>
+      </w:pPr>
+    </w:p>
+    <w:p>
+      <w:pPr>
+        <w:autoSpaceDE w:val="0"/>
+        <w:autoSpaceDN w:val="0"/>
+        <w:adjustRightInd w:val="0"/>
+        <w:spacing w:after="0" w:line="240" w:lineRule="auto"/>
+        <w:rPr>
+          <w:rFonts w:ascii="Times New Roman" w:hAnsi="Times New Roman" w:cs="Times New Roman"/>
+          <w:color w:val="000000"/>
+          <w:sz w:val="24"/>
+          <w:szCs w:val="24"/>
+        </w:rPr>
+      </w:pPr>
+    </w:p>
+    <w:p>
+      <w:pPr>
+        <w:autoSpaceDE w:val="0"/>
+        <w:autoSpaceDN w:val="0"/>
+        <w:adjustRightInd w:val="0"/>
+        <w:spacing w:after="0" w:line="240" w:lineRule="auto"/>
+        <w:rPr>
+          <w:rFonts w:ascii="Times New Roman" w:hAnsi="Times New Roman" w:cs="Times New Roman"/>
+          <w:color w:val="000000"/>
+          <w:sz w:val="24"/>
+          <w:szCs w:val="24"/>
+        </w:rPr>
+      </w:pPr>
+    </w:p>
+    <w:p>
+      <w:pPr>
+        <w:autoSpaceDE w:val="0"/>
+        <w:autoSpaceDN w:val="0"/>
+        <w:adjustRightInd w:val="0"/>
+        <w:spacing w:after="0" w:line="240" w:lineRule="auto"/>
+        <w:rPr>
+          <w:rFonts w:ascii="Times New Roman" w:hAnsi="Times New Roman" w:cs="Times New Roman"/>
+          <w:color w:val="000000"/>
+          <w:sz w:val="24"/>
+          <w:szCs w:val="24"/>
+        </w:rPr>
+      </w:pPr>
+    </w:p>
+    <w:p>
+      <w:pPr>
+        <w:autoSpaceDE w:val="0"/>
+        <w:autoSpaceDN w:val="0"/>
+        <w:adjustRightInd w:val="0"/>
+        <w:spacing w:after="0" w:line="240" w:lineRule="auto"/>
+        <w:rPr>
+          <w:rFonts w:ascii="Times New Roman" w:hAnsi="Times New Roman" w:cs="Times New Roman"/>
+          <w:color w:val="000000"/>
+          <w:sz w:val="24"/>
+          <w:szCs w:val="24"/>
+        </w:rPr>
+      </w:pPr>
+    </w:p>
+    <w:p>
+      <w:pPr>
+        <w:autoSpaceDE w:val="0"/>
+        <w:autoSpaceDN w:val="0"/>
+        <w:adjustRightInd w:val="0"/>
+        <w:spacing w:after="0" w:line="240" w:lineRule="auto"/>
+        <w:rPr>
+          <w:rFonts w:ascii="Times New Roman" w:hAnsi="Times New Roman" w:cs="Times New Roman"/>
+          <w:color w:val="000000"/>
+          <w:sz w:val="24"/>
+          <w:szCs w:val="24"/>
+        </w:rPr>
+      </w:pPr>
+    </w:p>
+    <w:p>
+      <w:pPr>
+        <w:autoSpaceDE w:val="0"/>
+        <w:autoSpaceDN w:val="0"/>
+        <w:adjustRightInd w:val="0"/>
+        <w:spacing w:after="0" w:line="240" w:lineRule="auto"/>
+        <w:rPr>
+          <w:rFonts w:ascii="Times New Roman" w:hAnsi="Times New Roman" w:cs="Times New Roman"/>
+          <w:color w:val="000000"/>
+          <w:sz w:val="24"/>
+          <w:szCs w:val="24"/>
+        </w:rPr>
+      </w:pPr>
+    </w:p>
+    <w:p>
+      <w:pPr>
+        <w:autoSpaceDE w:val="0"/>
+        <w:autoSpaceDN w:val="0"/>
+        <w:adjustRightInd w:val="0"/>
+        <w:spacing w:after="0" w:line="240" w:lineRule="auto"/>
+        <w:rPr>
+          <w:rFonts w:ascii="Times New Roman" w:hAnsi="Times New Roman" w:cs="Times New Roman"/>
+          <w:color w:val="000000"/>
+          <w:sz w:val="24"/>
+          <w:szCs w:val="24"/>
+        </w:rPr>
+      </w:pPr>
+    </w:p>
+    <w:p>
+      <w:pPr>
+        <w:autoSpaceDE w:val="0"/>
+        <w:autoSpaceDN w:val="0"/>
+        <w:adjustRightInd w:val="0"/>
+        <w:spacing w:after="0" w:line="240" w:lineRule="auto"/>
+        <w:rPr>
+          <w:rFonts w:ascii="Times New Roman" w:hAnsi="Times New Roman" w:cs="Times New Roman"/>
+          <w:color w:val="000000"/>
+          <w:sz w:val="24"/>
+          <w:szCs w:val="24"/>
+        </w:rPr>
+      </w:pPr>
+    </w:p>
+    <w:p>
+      <w:pPr>
+        <w:autoSpaceDE w:val="0"/>
+        <w:autoSpaceDN w:val="0"/>
+        <w:adjustRightInd w:val="0"/>
+        <w:spacing w:after="0" w:line="240" w:lineRule="auto"/>
+        <w:rPr>
+          <w:rFonts w:ascii="Times New Roman" w:hAnsi="Times New Roman" w:cs="Times New Roman"/>
+          <w:color w:val="000000"/>
+          <w:sz w:val="24"/>
+          <w:szCs w:val="24"/>
+        </w:rPr>
+      </w:pPr>
+    </w:p>
+    <w:p>
+      <w:pPr>
+        <w:autoSpaceDE w:val="0"/>
+        <w:autoSpaceDN w:val="0"/>
+        <w:adjustRightInd w:val="0"/>
+        <w:spacing w:after="0" w:line="240" w:lineRule="auto"/>
+        <w:rPr>
+          <w:rFonts w:ascii="Times New Roman" w:hAnsi="Times New Roman" w:cs="Times New Roman"/>
+          <w:color w:val="000000"/>
+          <w:sz w:val="24"/>
+          <w:szCs w:val="24"/>
+        </w:rPr>
+      </w:pPr>
+    </w:p>
+    <w:p>
+      <w:pPr>
+        <w:autoSpaceDE w:val="0"/>
+        <w:autoSpaceDN w:val="0"/>
+        <w:adjustRightInd w:val="0"/>
+        <w:spacing w:after="0" w:line="240" w:lineRule="auto"/>
+        <w:rPr>
+          <w:rFonts w:ascii="Times New Roman" w:hAnsi="Times New Roman" w:cs="Times New Roman"/>
+          <w:color w:val="000000"/>
+          <w:sz w:val="24"/>
+          <w:szCs w:val="24"/>
+        </w:rPr>
+      </w:pPr>
+    </w:p>
+    <w:p>
+      <w:pPr>
+        <w:autoSpaceDE w:val="0"/>
+        <w:autoSpaceDN w:val="0"/>
+        <w:adjustRightInd w:val="0"/>
+        <w:spacing w:after="0" w:line="240" w:lineRule="auto"/>
+        <w:rPr>
+          <w:rFonts w:ascii="Times New Roman" w:hAnsi="Times New Roman" w:cs="Times New Roman"/>
+          <w:color w:val="000000"/>
+          <w:sz w:val="24"/>
+          <w:szCs w:val="24"/>
+        </w:rPr>
+      </w:pPr>
+    </w:p>
+    <w:p>
+      <w:pPr>
+        <w:autoSpaceDE w:val="0"/>
+        <w:autoSpaceDN w:val="0"/>
+        <w:adjustRightInd w:val="0"/>
+        <w:spacing w:after="0" w:line="240" w:lineRule="auto"/>
+        <w:rPr>
+          <w:rFonts w:ascii="Times New Roman" w:hAnsi="Times New Roman" w:cs="Times New Roman"/>
+          <w:color w:val="000000"/>
+          <w:sz w:val="24"/>
+          <w:szCs w:val="24"/>
+        </w:rPr>
+      </w:pPr>
+    </w:p>
+    <w:p>
+      <w:pPr>
+        <w:autoSpaceDE w:val="0"/>
+        <w:autoSpaceDN w:val="0"/>
+        <w:adjustRightInd w:val="0"/>
+        <w:spacing w:after="0" w:line="240" w:lineRule="auto"/>
+        <w:rPr>
+          <w:rFonts w:ascii="Times New Roman" w:hAnsi="Times New Roman" w:cs="Times New Roman"/>
+          <w:color w:val="000000"/>
+          <w:sz w:val="24"/>
+          <w:szCs w:val="24"/>
+        </w:rPr>
+      </w:pPr>
+    </w:p>
+    <w:p>
+      <w:pPr>
+        <w:autoSpaceDE w:val="0"/>
+        <w:autoSpaceDN w:val="0"/>
+        <w:adjustRightInd w:val="0"/>
+        <w:spacing w:after="0" w:line="240" w:lineRule="auto"/>
+        <w:rPr>
+          <w:rFonts w:ascii="Times New Roman" w:hAnsi="Times New Roman" w:cs="Times New Roman"/>
+          <w:color w:val="000000"/>
+          <w:sz w:val="24"/>
+          <w:szCs w:val="24"/>
+        </w:rPr>
+      </w:pPr>
+    </w:p>
+    <w:p>
+      <w:pPr>
+        <w:autoSpaceDE w:val="0"/>
+        <w:autoSpaceDN w:val="0"/>
+        <w:adjustRightInd w:val="0"/>
+        <w:spacing w:after="0" w:line="240" w:lineRule="auto"/>
+        <w:rPr>
+          <w:rFonts w:ascii="Times New Roman" w:hAnsi="Times New Roman" w:cs="Times New Roman"/>
+          <w:color w:val="000000"/>
+          <w:sz w:val="24"/>
+          <w:szCs w:val="24"/>
+        </w:rPr>
+      </w:pPr>
+    </w:p>
+    <w:p>
+      <w:pPr>
+        <w:autoSpaceDE w:val="0"/>
+        <w:autoSpaceDN w:val="0"/>
+        <w:adjustRightInd w:val="0"/>
+        <w:spacing w:after="0" w:line="240" w:lineRule="auto"/>
+        <w:rPr>
+          <w:rFonts w:ascii="Times New Roman" w:hAnsi="Times New Roman" w:cs="Times New Roman"/>
+          <w:color w:val="000000"/>
+          <w:sz w:val="24"/>
+          <w:szCs w:val="24"/>
+        </w:rPr>
+      </w:pPr>
     </w:p>
     <w:p>
       <w:pPr>
@@ -1756,7 +2677,16 @@
           <w:sz w:val="24"/>
           <w:szCs w:val="24"/>
         </w:rPr>
-        <w:t>To use the Sample application as-is, you will need to set the URL for the application in 3 places:</w:t>
+        <w:t>To use the Sample A</w:t>
+      </w:r>
+      <w:r>
+        <w:rPr>
+          <w:rFonts w:ascii="Times New Roman" w:hAnsi="Times New Roman" w:cs="Times New Roman"/>
+          <w:color w:val="000000"/>
+          <w:sz w:val="24"/>
+          <w:szCs w:val="24"/>
+        </w:rPr>
+        <w:t>pplication as-is, you will need to set the URL for the application in 3 places:</w:t>
       </w:r>
     </w:p>
     <w:p>
@@ -1946,7 +2876,43 @@
           <w:sz w:val="24"/>
           <w:szCs w:val="24"/>
         </w:rPr>
-        <w:t xml:space="preserve">that you can minimize the required configuration to 2 places for deployment.  Let’s quickly look at each are that requires update.  </w:t>
+        <w:t>that you can minimize</w:t>
+      </w:r>
+      <w:r>
+        <w:rPr>
+          <w:rFonts w:ascii="Times New Roman" w:hAnsi="Times New Roman" w:cs="Times New Roman"/>
+          <w:color w:val="000000"/>
+          <w:sz w:val="24"/>
+          <w:szCs w:val="24"/>
+        </w:rPr>
+        <w:t xml:space="preserve"> the required configuration to two</w:t>
+      </w:r>
+      <w:r>
+        <w:rPr>
+          <w:rFonts w:ascii="Times New Roman" w:hAnsi="Times New Roman" w:cs="Times New Roman"/>
+          <w:color w:val="000000"/>
+          <w:sz w:val="24"/>
+          <w:szCs w:val="24"/>
+        </w:rPr>
+        <w:t xml:space="preserve"> places for deployment.  Let’s quickly look at each are</w:t>
+      </w:r>
+      <w:r>
+        <w:rPr>
+          <w:rFonts w:ascii="Times New Roman" w:hAnsi="Times New Roman" w:cs="Times New Roman"/>
+          <w:color w:val="000000"/>
+          <w:sz w:val="24"/>
+          <w:szCs w:val="24"/>
+        </w:rPr>
+        <w:t xml:space="preserve">a that requires an </w:t>
+      </w:r>
+      <w:r>
+        <w:rPr>
+          <w:rFonts w:ascii="Times New Roman" w:hAnsi="Times New Roman" w:cs="Times New Roman"/>
+          <w:color w:val="000000"/>
+          <w:sz w:val="24"/>
+          <w:szCs w:val="24"/>
+        </w:rPr>
+        <w:t xml:space="preserve">update.  </w:t>
       </w:r>
     </w:p>
     <w:p>
@@ -2001,25 +2967,70 @@
           <w:sz w:val="24"/>
           <w:szCs w:val="24"/>
         </w:rPr>
-        <w:t>the Authoring sample</w:t>
-      </w:r>
-      <w:r>
-        <w:rPr>
-          <w:rFonts w:ascii="Times New Roman" w:hAnsi="Times New Roman" w:cs="Times New Roman"/>
-          <w:color w:val="000000"/>
-          <w:sz w:val="24"/>
-          <w:szCs w:val="24"/>
-        </w:rPr>
-        <w:t xml:space="preserve"> application on the </w:t>
-      </w:r>
-      <w:r>
-        <w:rPr>
-          <w:rFonts w:ascii="Times New Roman" w:hAnsi="Times New Roman" w:cs="Times New Roman"/>
-          <w:color w:val="000000"/>
-          <w:sz w:val="24"/>
-          <w:szCs w:val="24"/>
-        </w:rPr>
-        <w:t>HTTP Server at port 8000, the default Server</w:t>
+        <w:t xml:space="preserve">the </w:t>
+      </w:r>
+      <w:r>
+        <w:rPr>
+          <w:rFonts w:ascii="Times New Roman" w:hAnsi="Times New Roman" w:cs="Times New Roman"/>
+          <w:color w:val="000000"/>
+          <w:sz w:val="24"/>
+          <w:szCs w:val="24"/>
+        </w:rPr>
+        <w:t>Sample Authoring</w:t>
+      </w:r>
+      <w:r>
+        <w:rPr>
+          <w:rFonts w:ascii="Times New Roman" w:hAnsi="Times New Roman" w:cs="Times New Roman"/>
+          <w:color w:val="000000"/>
+          <w:sz w:val="24"/>
+          <w:szCs w:val="24"/>
+        </w:rPr>
+        <w:t xml:space="preserve"> A</w:t>
+      </w:r>
+      <w:r>
+        <w:rPr>
+          <w:rFonts w:ascii="Times New Roman" w:hAnsi="Times New Roman" w:cs="Times New Roman"/>
+          <w:color w:val="000000"/>
+          <w:sz w:val="24"/>
+          <w:szCs w:val="24"/>
+        </w:rPr>
+        <w:t xml:space="preserve">pplication on the </w:t>
+      </w:r>
+      <w:r>
+        <w:rPr>
+          <w:rFonts w:ascii="Times New Roman" w:hAnsi="Times New Roman" w:cs="Times New Roman"/>
+          <w:color w:val="000000"/>
+          <w:sz w:val="24"/>
+          <w:szCs w:val="24"/>
+        </w:rPr>
+        <w:t>HTTP s</w:t>
+      </w:r>
+      <w:r>
+        <w:rPr>
+          <w:rFonts w:ascii="Times New Roman" w:hAnsi="Times New Roman" w:cs="Times New Roman"/>
+          <w:color w:val="000000"/>
+          <w:sz w:val="24"/>
+          <w:szCs w:val="24"/>
+        </w:rPr>
+        <w:t>e</w:t>
+      </w:r>
+      <w:r>
+        <w:rPr>
+          <w:rFonts w:ascii="Times New Roman" w:hAnsi="Times New Roman" w:cs="Times New Roman"/>
+          <w:color w:val="000000"/>
+          <w:sz w:val="24"/>
+          <w:szCs w:val="24"/>
+        </w:rPr>
+        <w:t>rver at port 8000, the default s</w:t>
+      </w:r>
+      <w:r>
+        <w:rPr>
+          <w:rFonts w:ascii="Times New Roman" w:hAnsi="Times New Roman" w:cs="Times New Roman"/>
+          <w:color w:val="000000"/>
+          <w:sz w:val="24"/>
+          <w:szCs w:val="24"/>
+        </w:rPr>
+        <w:t>erver</w:t>
       </w:r>
       <w:r>
         <w:rPr>
@@ -2119,7 +3130,16 @@
           <w:sz w:val="24"/>
           <w:szCs w:val="24"/>
         </w:rPr>
-        <w:t>the HTTP Server on port 8000 is:</w:t>
+        <w:t>the HTTP s</w:t>
+      </w:r>
+      <w:r>
+        <w:rPr>
+          <w:rFonts w:ascii="Times New Roman" w:hAnsi="Times New Roman" w:cs="Times New Roman"/>
+          <w:color w:val="000000"/>
+          <w:sz w:val="24"/>
+          <w:szCs w:val="24"/>
+        </w:rPr>
+        <w:t>erver on port 8000 is:</w:t>
       </w:r>
     </w:p>
     <w:p>
@@ -2179,7 +3199,25 @@
           <w:sz w:val="24"/>
           <w:szCs w:val="24"/>
         </w:rPr>
-        <w:t>So we place the Author directory for the Sample application at:</w:t>
+        <w:t>So we place the A</w:t>
+      </w:r>
+      <w:r>
+        <w:rPr>
+          <w:rFonts w:ascii="Times New Roman" w:hAnsi="Times New Roman" w:cs="Times New Roman"/>
+          <w:color w:val="000000"/>
+          <w:sz w:val="24"/>
+          <w:szCs w:val="24"/>
+        </w:rPr>
+        <w:t>uthor directory for the Sample A</w:t>
+      </w:r>
+      <w:r>
+        <w:rPr>
+          <w:rFonts w:ascii="Times New Roman" w:hAnsi="Times New Roman" w:cs="Times New Roman"/>
+          <w:color w:val="000000"/>
+          <w:sz w:val="24"/>
+          <w:szCs w:val="24"/>
+        </w:rPr>
+        <w:t>pplication at:</w:t>
       </w:r>
     </w:p>
     <w:p>
@@ -2318,7 +3356,25 @@
           <w:sz w:val="24"/>
           <w:szCs w:val="24"/>
         </w:rPr>
-        <w:t>We also know, that i</w:t>
+        <w:t xml:space="preserve">We also </w:t>
+      </w:r>
+      <w:r>
+        <w:rPr>
+          <w:rFonts w:ascii="Times New Roman" w:hAnsi="Times New Roman" w:cs="Times New Roman"/>
+          <w:color w:val="000000"/>
+          <w:sz w:val="24"/>
+          <w:szCs w:val="24"/>
+        </w:rPr>
+        <w:t>know</w:t>
+      </w:r>
+      <w:r>
+        <w:rPr>
+          <w:rFonts w:ascii="Times New Roman" w:hAnsi="Times New Roman" w:cs="Times New Roman"/>
+          <w:color w:val="000000"/>
+          <w:sz w:val="24"/>
+          <w:szCs w:val="24"/>
+        </w:rPr>
+        <w:t xml:space="preserve"> that i</w:t>
       </w:r>
       <w:r>
         <w:rPr>
@@ -2474,7 +3530,7 @@
         </w:rPr>
         <w:t xml:space="preserve">: </w:t>
       </w:r>
-      <w:hyperlink r:id="rId8" w:history="1">
+      <w:hyperlink r:id="rId7" w:history="1">
         <w:r>
           <w:rPr>
             <w:rStyle w:val="Hyperlink"/>
@@ -2500,7 +3556,15 @@
           <w:sz w:val="24"/>
           <w:szCs w:val="24"/>
         </w:rPr>
-        <w:t xml:space="preserve">where the HTTP Server is running on the machine </w:t>
+        <w:t>where the HTTP s</w:t>
+      </w:r>
+      <w:r>
+        <w:rPr>
+          <w:rFonts w:ascii="Times New Roman" w:hAnsi="Times New Roman" w:cs="Times New Roman"/>
+          <w:sz w:val="24"/>
+          <w:szCs w:val="24"/>
+        </w:rPr>
+        <w:t xml:space="preserve">erver is running on the machine </w:t>
       </w:r>
       <w:r>
         <w:rPr>
@@ -2595,7 +3659,7 @@
         </w:rPr>
         <w:t xml:space="preserve"> </w:t>
       </w:r>
-      <w:hyperlink r:id="rId9" w:history="1">
+      <w:hyperlink r:id="rId8" w:history="1">
         <w:r>
           <w:rPr>
             <w:rStyle w:val="Hyperlink"/>
@@ -3206,44 +4270,107 @@
           <w:sz w:val="24"/>
           <w:szCs w:val="24"/>
         </w:rPr>
-        <w:t xml:space="preserve">Update these values to be your Server, and the credentials for that Server.  We are getting the configuration files from the Server using xdmp:document-get().  We’ve implemented the sample this way for demonstration purposes, and for simplicity of install for most users. </w:t>
-      </w:r>
-    </w:p>
-    <w:p>
-      <w:pPr>
-        <w:autoSpaceDE w:val="0"/>
-        <w:autoSpaceDN w:val="0"/>
-        <w:adjustRightInd w:val="0"/>
-        <w:spacing w:after="0" w:line="240" w:lineRule="auto"/>
-        <w:rPr>
-          <w:rFonts w:ascii="Times New Roman" w:hAnsi="Times New Roman" w:cs="Times New Roman"/>
-          <w:color w:val="000000"/>
-          <w:sz w:val="24"/>
-          <w:szCs w:val="24"/>
-        </w:rPr>
-      </w:pPr>
-    </w:p>
-    <w:p>
-      <w:pPr>
-        <w:autoSpaceDE w:val="0"/>
-        <w:autoSpaceDN w:val="0"/>
-        <w:adjustRightInd w:val="0"/>
-        <w:spacing w:after="0" w:line="240" w:lineRule="auto"/>
-        <w:rPr>
-          <w:rFonts w:ascii="Times New Roman" w:hAnsi="Times New Roman" w:cs="Times New Roman"/>
-          <w:color w:val="000000"/>
-          <w:sz w:val="24"/>
-          <w:szCs w:val="24"/>
-        </w:rPr>
-      </w:pPr>
-      <w:r>
-        <w:rPr>
-          <w:rFonts w:ascii="Times New Roman" w:hAnsi="Times New Roman" w:cs="Times New Roman"/>
-          <w:color w:val="000000"/>
-          <w:sz w:val="24"/>
-          <w:szCs w:val="24"/>
-        </w:rPr>
-        <w:t xml:space="preserve">We understand there are various Security considerations and reasons you may not want to to use xdmp:document-get(), or have credentials hardcoded in the .xqy.   You also may want to move the configuration files onto the Server, where they might even be </w:t>
+        <w:t>Update these values to be your HTTP s</w:t>
+      </w:r>
+      <w:r>
+        <w:rPr>
+          <w:rFonts w:ascii="Times New Roman" w:hAnsi="Times New Roman" w:cs="Times New Roman"/>
+          <w:color w:val="000000"/>
+          <w:sz w:val="24"/>
+          <w:szCs w:val="24"/>
+        </w:rPr>
+        <w:t>erver</w:t>
+      </w:r>
+      <w:r>
+        <w:rPr>
+          <w:rFonts w:ascii="Times New Roman" w:hAnsi="Times New Roman" w:cs="Times New Roman"/>
+          <w:color w:val="000000"/>
+          <w:sz w:val="24"/>
+          <w:szCs w:val="24"/>
+        </w:rPr>
+        <w:t>, and the credentials for that s</w:t>
+      </w:r>
+      <w:r>
+        <w:rPr>
+          <w:rFonts w:ascii="Times New Roman" w:hAnsi="Times New Roman" w:cs="Times New Roman"/>
+          <w:color w:val="000000"/>
+          <w:sz w:val="24"/>
+          <w:szCs w:val="24"/>
+        </w:rPr>
+        <w:t>erver.  We are getting th</w:t>
+      </w:r>
+      <w:r>
+        <w:rPr>
+          <w:rFonts w:ascii="Times New Roman" w:hAnsi="Times New Roman" w:cs="Times New Roman"/>
+          <w:color w:val="000000"/>
+          <w:sz w:val="24"/>
+          <w:szCs w:val="24"/>
+        </w:rPr>
+        <w:t>e configuration files from the s</w:t>
+      </w:r>
+      <w:r>
+        <w:rPr>
+          <w:rFonts w:ascii="Times New Roman" w:hAnsi="Times New Roman" w:cs="Times New Roman"/>
+          <w:color w:val="000000"/>
+          <w:sz w:val="24"/>
+          <w:szCs w:val="24"/>
+        </w:rPr>
+        <w:t xml:space="preserve">erver using xdmp:document-get().  We’ve implemented the sample this way for demonstration purposes, and for simplicity of install for most users. </w:t>
+      </w:r>
+    </w:p>
+    <w:p>
+      <w:pPr>
+        <w:autoSpaceDE w:val="0"/>
+        <w:autoSpaceDN w:val="0"/>
+        <w:adjustRightInd w:val="0"/>
+        <w:spacing w:after="0" w:line="240" w:lineRule="auto"/>
+        <w:rPr>
+          <w:rFonts w:ascii="Times New Roman" w:hAnsi="Times New Roman" w:cs="Times New Roman"/>
+          <w:color w:val="000000"/>
+          <w:sz w:val="24"/>
+          <w:szCs w:val="24"/>
+        </w:rPr>
+      </w:pPr>
+    </w:p>
+    <w:p>
+      <w:pPr>
+        <w:autoSpaceDE w:val="0"/>
+        <w:autoSpaceDN w:val="0"/>
+        <w:adjustRightInd w:val="0"/>
+        <w:spacing w:after="0" w:line="240" w:lineRule="auto"/>
+        <w:rPr>
+          <w:rFonts w:ascii="Times New Roman" w:hAnsi="Times New Roman" w:cs="Times New Roman"/>
+          <w:color w:val="000000"/>
+          <w:sz w:val="24"/>
+          <w:szCs w:val="24"/>
+        </w:rPr>
+      </w:pPr>
+      <w:r>
+        <w:rPr>
+          <w:rFonts w:ascii="Times New Roman" w:hAnsi="Times New Roman" w:cs="Times New Roman"/>
+          <w:color w:val="000000"/>
+          <w:sz w:val="24"/>
+          <w:szCs w:val="24"/>
+        </w:rPr>
+        <w:t>W</w:t>
+      </w:r>
+      <w:r>
+        <w:rPr>
+          <w:rFonts w:ascii="Times New Roman" w:hAnsi="Times New Roman" w:cs="Times New Roman"/>
+          <w:color w:val="000000"/>
+          <w:sz w:val="24"/>
+          <w:szCs w:val="24"/>
+        </w:rPr>
+        <w:t>e understand there are various s</w:t>
+      </w:r>
+      <w:r>
+        <w:rPr>
+          <w:rFonts w:ascii="Times New Roman" w:hAnsi="Times New Roman" w:cs="Times New Roman"/>
+          <w:color w:val="000000"/>
+          <w:sz w:val="24"/>
+          <w:szCs w:val="24"/>
+        </w:rPr>
+        <w:t xml:space="preserve">ecurity considerations and reasons you may not want to to use xdmp:document-get(), or have credentials hardcoded in the .xqy.   You also may want to move the configuration files onto the Server, where they might even be </w:t>
       </w:r>
       <w:r>
         <w:rPr>
@@ -3334,7 +4461,25 @@
           <w:sz w:val="24"/>
           <w:szCs w:val="24"/>
         </w:rPr>
-        <w:t>So that’s it. After you’ve updated these 3 files, the next time you open Word you will find the Authoring application available and ready for use.</w:t>
+        <w:t xml:space="preserve">So that’s it. After you’ve updated these 3 files, the next time you open Word you will find the </w:t>
+      </w:r>
+      <w:r>
+        <w:rPr>
+          <w:rFonts w:ascii="Times New Roman" w:hAnsi="Times New Roman" w:cs="Times New Roman"/>
+          <w:color w:val="000000"/>
+          <w:sz w:val="24"/>
+          <w:szCs w:val="24"/>
+        </w:rPr>
+        <w:t>Sample Authoring A</w:t>
+      </w:r>
+      <w:r>
+        <w:rPr>
+          <w:rFonts w:ascii="Times New Roman" w:hAnsi="Times New Roman" w:cs="Times New Roman"/>
+          <w:color w:val="000000"/>
+          <w:sz w:val="24"/>
+          <w:szCs w:val="24"/>
+        </w:rPr>
+        <w:t>pplication available and ready for use.</w:t>
       </w:r>
     </w:p>
     <w:p>
@@ -3902,7 +5047,37 @@
           <w:sz w:val="24"/>
           <w:szCs w:val="24"/>
         </w:rPr>
-        <w:t>5 configuration files are provided that allow you to customize the look and functionality of the Authoring sample application without editing any code.  They are relativ</w:t>
+        <w:t>Five</w:t>
+      </w:r>
+      <w:r>
+        <w:rPr>
+          <w:rFonts w:ascii="Times New Roman" w:hAnsi="Times New Roman" w:cs="Times New Roman"/>
+          <w:bCs/>
+          <w:color w:val="000000"/>
+          <w:sz w:val="24"/>
+          <w:szCs w:val="24"/>
+        </w:rPr>
+        <w:t xml:space="preserve"> configuration files are provided that allow you to customize the look and functionality of the </w:t>
+      </w:r>
+      <w:r>
+        <w:rPr>
+          <w:rFonts w:ascii="Times New Roman" w:hAnsi="Times New Roman" w:cs="Times New Roman"/>
+          <w:bCs/>
+          <w:color w:val="000000"/>
+          <w:sz w:val="24"/>
+          <w:szCs w:val="24"/>
+        </w:rPr>
+        <w:t>Sample A</w:t>
+      </w:r>
+      <w:r>
+        <w:rPr>
+          <w:rFonts w:ascii="Times New Roman" w:hAnsi="Times New Roman" w:cs="Times New Roman"/>
+          <w:bCs/>
+          <w:color w:val="000000"/>
+          <w:sz w:val="24"/>
+          <w:szCs w:val="24"/>
+        </w:rPr>
+        <w:t>pplication without editing any code.  They are relativ</w:t>
       </w:r>
       <w:r>
         <w:rPr>
@@ -3962,7 +5137,27 @@
           <w:sz w:val="24"/>
           <w:szCs w:val="24"/>
         </w:rPr>
-        <w:t xml:space="preserve">All files can be found in the /config directory of the Authoring application.  </w:t>
+        <w:t xml:space="preserve">All files can be found in the /config directory of the </w:t>
+      </w:r>
+      <w:r>
+        <w:rPr>
+          <w:rFonts w:ascii="Times New Roman" w:hAnsi="Times New Roman" w:cs="Times New Roman"/>
+          <w:bCs/>
+          <w:color w:val="000000"/>
+          <w:sz w:val="24"/>
+          <w:szCs w:val="24"/>
+        </w:rPr>
+        <w:t>Sample Authoring A</w:t>
+      </w:r>
+      <w:r>
+        <w:rPr>
+          <w:rFonts w:ascii="Times New Roman" w:hAnsi="Times New Roman" w:cs="Times New Roman"/>
+          <w:bCs/>
+          <w:color w:val="000000"/>
+          <w:sz w:val="24"/>
+          <w:szCs w:val="24"/>
+        </w:rPr>
+        <w:t xml:space="preserve">pplication.  </w:t>
       </w:r>
       <w:r>
         <w:rPr>
@@ -4032,7 +5227,17 @@
           <w:sz w:val="24"/>
           <w:szCs w:val="24"/>
         </w:rPr>
-        <w:t>The 5 configuration files are:</w:t>
+        <w:t xml:space="preserve">The five </w:t>
+      </w:r>
+      <w:r>
+        <w:rPr>
+          <w:rFonts w:ascii="Times New Roman" w:hAnsi="Times New Roman" w:cs="Times New Roman"/>
+          <w:bCs/>
+          <w:color w:val="000000"/>
+          <w:sz w:val="24"/>
+          <w:szCs w:val="24"/>
+        </w:rPr>
+        <w:t>configuration files are:</w:t>
       </w:r>
     </w:p>
     <w:p>
@@ -4329,7 +5534,27 @@
           <w:sz w:val="24"/>
           <w:szCs w:val="24"/>
         </w:rPr>
-        <w:t>The boilerplate tab within the Authoring app allows you to in</w:t>
+        <w:t xml:space="preserve">The boilerplate tab within the </w:t>
+      </w:r>
+      <w:r>
+        <w:rPr>
+          <w:rFonts w:ascii="Times New Roman" w:hAnsi="Times New Roman" w:cs="Times New Roman"/>
+          <w:bCs/>
+          <w:color w:val="000000"/>
+          <w:sz w:val="24"/>
+          <w:szCs w:val="24"/>
+        </w:rPr>
+        <w:t>Sample Authoring A</w:t>
+      </w:r>
+      <w:r>
+        <w:rPr>
+          <w:rFonts w:ascii="Times New Roman" w:hAnsi="Times New Roman" w:cs="Times New Roman"/>
+          <w:bCs/>
+          <w:color w:val="000000"/>
+          <w:sz w:val="24"/>
+          <w:szCs w:val="24"/>
+        </w:rPr>
+        <w:t>pp allows you to in</w:t>
       </w:r>
       <w:r>
         <w:rPr>
@@ -4516,7 +5741,7 @@
                     <pic:cNvPicPr/>
                   </pic:nvPicPr>
                   <pic:blipFill>
-                    <a:blip r:embed="rId10" cstate="print"/>
+                    <a:blip r:embed="rId9" cstate="print"/>
                     <a:stretch>
                       <a:fillRect/>
                     </a:stretch>
@@ -4732,7 +5957,7 @@
                     <pic:cNvPicPr/>
                   </pic:nvPicPr>
                   <pic:blipFill>
-                    <a:blip r:embed="rId11" cstate="print"/>
+                    <a:blip r:embed="rId10" cstate="print"/>
                     <a:stretch>
                       <a:fillRect/>
                     </a:stretch>
@@ -5040,7 +6265,27 @@
           <w:sz w:val="24"/>
           <w:szCs w:val="24"/>
         </w:rPr>
-        <w:t xml:space="preserve">&gt; element in the config file, you will get a button on the Boilerplate tab in the app.  </w:t>
+        <w:t>&gt; element in the config file, you will get a button</w:t>
+      </w:r>
+      <w:r>
+        <w:rPr>
+          <w:rFonts w:ascii="Times New Roman" w:hAnsi="Times New Roman" w:cs="Times New Roman"/>
+          <w:bCs/>
+          <w:color w:val="000000"/>
+          <w:sz w:val="24"/>
+          <w:szCs w:val="24"/>
+        </w:rPr>
+        <w:t xml:space="preserve"> on the Boilerplate tab in the Sample A</w:t>
+      </w:r>
+      <w:r>
+        <w:rPr>
+          <w:rFonts w:ascii="Times New Roman" w:hAnsi="Times New Roman" w:cs="Times New Roman"/>
+          <w:bCs/>
+          <w:color w:val="000000"/>
+          <w:sz w:val="24"/>
+          <w:szCs w:val="24"/>
+        </w:rPr>
+        <w:t xml:space="preserve">pp.  </w:t>
       </w:r>
       <w:r>
         <w:rPr>
@@ -5619,7 +6864,7 @@
                     <pic:cNvPicPr/>
                   </pic:nvPicPr>
                   <pic:blipFill>
-                    <a:blip r:embed="rId12" cstate="print"/>
+                    <a:blip r:embed="rId11" cstate="print"/>
                     <a:stretch>
                       <a:fillRect/>
                     </a:stretch>
@@ -5687,7 +6932,27 @@
           <w:sz w:val="24"/>
           <w:szCs w:val="24"/>
         </w:rPr>
-        <w:t>The first thing to notice is that there are 5 types of controls available.</w:t>
+        <w:t>The first thi</w:t>
+      </w:r>
+      <w:r>
+        <w:rPr>
+          <w:rFonts w:ascii="Times New Roman" w:hAnsi="Times New Roman" w:cs="Times New Roman"/>
+          <w:bCs/>
+          <w:color w:val="000000"/>
+          <w:sz w:val="24"/>
+          <w:szCs w:val="24"/>
+        </w:rPr>
+        <w:t>ng to notice is that there are five</w:t>
+      </w:r>
+      <w:r>
+        <w:rPr>
+          <w:rFonts w:ascii="Times New Roman" w:hAnsi="Times New Roman" w:cs="Times New Roman"/>
+          <w:bCs/>
+          <w:color w:val="000000"/>
+          <w:sz w:val="24"/>
+          <w:szCs w:val="24"/>
+        </w:rPr>
+        <w:t xml:space="preserve"> types of controls available.</w:t>
       </w:r>
     </w:p>
     <w:p>
@@ -5744,7 +7009,7 @@
                     <pic:cNvPicPr/>
                   </pic:nvPicPr>
                   <pic:blipFill>
-                    <a:blip r:embed="rId13" cstate="print"/>
+                    <a:blip r:embed="rId12" cstate="print"/>
                     <a:stretch>
                       <a:fillRect/>
                     </a:stretch>
@@ -5802,7 +7067,17 @@
           <w:sz w:val="24"/>
           <w:szCs w:val="24"/>
         </w:rPr>
-        <w:t>The 5 types of controls are: Rich Text, Images, Calendar Picker, DropDown List, and ComboBox.  Clicking the icon for the associate control type, will display buttons available for that type of control</w:t>
+        <w:t>The five</w:t>
+      </w:r>
+      <w:r>
+        <w:rPr>
+          <w:rFonts w:ascii="Times New Roman" w:hAnsi="Times New Roman" w:cs="Times New Roman"/>
+          <w:bCs/>
+          <w:color w:val="000000"/>
+          <w:sz w:val="24"/>
+          <w:szCs w:val="24"/>
+        </w:rPr>
+        <w:t xml:space="preserve"> types of controls are: Rich Text, Images, Calendar Picker, DropDown List, and ComboBox.  Clicking the icon for the associate control type, will display buttons available for that type of control</w:t>
       </w:r>
       <w:r>
         <w:rPr>
@@ -6187,7 +7462,7 @@
                     <pic:cNvPicPr/>
                   </pic:nvPicPr>
                   <pic:blipFill>
-                    <a:blip r:embed="rId14" cstate="print"/>
+                    <a:blip r:embed="rId13" cstate="print"/>
                     <a:stretch>
                       <a:fillRect/>
                     </a:stretch>
@@ -6709,7 +7984,16 @@
           <w:sz w:val="24"/>
           <w:szCs w:val="24"/>
         </w:rPr>
-        <w:t>So there are 2 use cases for Content Controls:</w:t>
+        <w:t>So there are two</w:t>
+      </w:r>
+      <w:r>
+        <w:rPr>
+          <w:rFonts w:ascii="Times New Roman" w:hAnsi="Times New Roman" w:cs="Times New Roman"/>
+          <w:bCs/>
+          <w:sz w:val="24"/>
+          <w:szCs w:val="24"/>
+        </w:rPr>
+        <w:t xml:space="preserve"> use cases for Content Controls:</w:t>
       </w:r>
     </w:p>
     <w:p>
@@ -7011,42 +8295,33 @@
           <w:szCs w:val="24"/>
         </w:rPr>
       </w:pPr>
-    </w:p>
-    <w:p>
-      <w:pPr>
-        <w:autoSpaceDE w:val="0"/>
-        <w:autoSpaceDN w:val="0"/>
-        <w:adjustRightInd w:val="0"/>
-        <w:spacing w:after="0" w:line="240" w:lineRule="auto"/>
-        <w:rPr>
-          <w:rFonts w:ascii="Times New Roman" w:hAnsi="Times New Roman" w:cs="Times New Roman"/>
-          <w:bCs/>
-          <w:sz w:val="24"/>
-          <w:szCs w:val="24"/>
-        </w:rPr>
-      </w:pPr>
-    </w:p>
-    <w:p>
-      <w:pPr>
-        <w:autoSpaceDE w:val="0"/>
-        <w:autoSpaceDN w:val="0"/>
-        <w:adjustRightInd w:val="0"/>
-        <w:spacing w:after="0" w:line="240" w:lineRule="auto"/>
-        <w:rPr>
-          <w:rFonts w:ascii="Times New Roman" w:hAnsi="Times New Roman" w:cs="Times New Roman"/>
-          <w:bCs/>
-          <w:sz w:val="24"/>
-          <w:szCs w:val="24"/>
-        </w:rPr>
-      </w:pPr>
-      <w:r>
-        <w:rPr>
-          <w:rFonts w:ascii="Times New Roman" w:hAnsi="Times New Roman" w:cs="Times New Roman"/>
-          <w:bCs/>
-          <w:sz w:val="24"/>
-          <w:szCs w:val="24"/>
-        </w:rPr>
-        <w:t>The configuration for the Policy button in the Authoring sample looks like:</w:t>
+      <w:r>
+        <w:rPr>
+          <w:rFonts w:ascii="Times New Roman" w:hAnsi="Times New Roman" w:cs="Times New Roman"/>
+          <w:bCs/>
+          <w:sz w:val="24"/>
+          <w:szCs w:val="24"/>
+        </w:rPr>
+        <w:lastRenderedPageBreak/>
+        <w:t xml:space="preserve">The configuration for the Policy button in the </w:t>
+      </w:r>
+      <w:r>
+        <w:rPr>
+          <w:rFonts w:ascii="Times New Roman" w:hAnsi="Times New Roman" w:cs="Times New Roman"/>
+          <w:bCs/>
+          <w:sz w:val="24"/>
+          <w:szCs w:val="24"/>
+        </w:rPr>
+        <w:t>Sample Application</w:t>
+      </w:r>
+      <w:r>
+        <w:rPr>
+          <w:rFonts w:ascii="Times New Roman" w:hAnsi="Times New Roman" w:cs="Times New Roman"/>
+          <w:bCs/>
+          <w:sz w:val="24"/>
+          <w:szCs w:val="24"/>
+        </w:rPr>
+        <w:t xml:space="preserve"> looks like:</w:t>
       </w:r>
     </w:p>
     <w:p>
@@ -7100,7 +8375,7 @@
                     <pic:cNvPicPr/>
                   </pic:nvPicPr>
                   <pic:blipFill>
-                    <a:blip r:embed="rId15" cstate="print"/>
+                    <a:blip r:embed="rId14" cstate="print"/>
                     <a:stretch>
                       <a:fillRect/>
                     </a:stretch>
@@ -7155,7 +8430,25 @@
           <w:sz w:val="24"/>
           <w:szCs w:val="24"/>
         </w:rPr>
-        <w:t xml:space="preserve">Here we see that we can identify other RichText Controls within RichText.  This Policy control will insert with an embedded Process control, with a sibling embedded Recommendation control.  A more complex example is provided in </w:t>
+        <w:t>Here we see that we can identify other RichText Controls within RichText.  This Policy control will i</w:t>
+      </w:r>
+      <w:r>
+        <w:rPr>
+          <w:rFonts w:ascii="Times New Roman" w:hAnsi="Times New Roman" w:cs="Times New Roman"/>
+          <w:bCs/>
+          <w:sz w:val="24"/>
+          <w:szCs w:val="24"/>
+        </w:rPr>
+        <w:t>nsert with an embedded Process C</w:t>
+      </w:r>
+      <w:r>
+        <w:rPr>
+          <w:rFonts w:ascii="Times New Roman" w:hAnsi="Times New Roman" w:cs="Times New Roman"/>
+          <w:bCs/>
+          <w:sz w:val="24"/>
+          <w:szCs w:val="24"/>
+        </w:rPr>
+        <w:t xml:space="preserve">ontrol, with a sibling embedded Recommendation control.  A more complex example is provided in </w:t>
       </w:r>
       <w:r>
         <w:rPr>
@@ -7370,7 +8663,7 @@
           <w:sz w:val="24"/>
           <w:szCs w:val="24"/>
         </w:rPr>
-        <w:t xml:space="preserve"> to make forms of Controls available</w:t>
+        <w:t xml:space="preserve"> to make forms o</w:t>
       </w:r>
       <w:r>
         <w:rPr>
@@ -7380,6 +8673,26 @@
           <w:sz w:val="24"/>
           <w:szCs w:val="24"/>
         </w:rPr>
+        <w:t>f c</w:t>
+      </w:r>
+      <w:r>
+        <w:rPr>
+          <w:rFonts w:ascii="Times New Roman" w:hAnsi="Times New Roman" w:cs="Times New Roman"/>
+          <w:bCs/>
+          <w:i/>
+          <w:sz w:val="24"/>
+          <w:szCs w:val="24"/>
+        </w:rPr>
+        <w:t>ontrols available</w:t>
+      </w:r>
+      <w:r>
+        <w:rPr>
+          <w:rFonts w:ascii="Times New Roman" w:hAnsi="Times New Roman" w:cs="Times New Roman"/>
+          <w:bCs/>
+          <w:i/>
+          <w:sz w:val="24"/>
+          <w:szCs w:val="24"/>
+        </w:rPr>
         <w:t>. You can always create a document of Content Controls and save it as boilerplate as well.</w:t>
       </w:r>
       <w:r>
@@ -7390,15 +8703,9 @@
           <w:sz w:val="24"/>
           <w:szCs w:val="24"/>
         </w:rPr>
-        <w:t xml:space="preserve">  We use the ContentControl events to capture when new Controls are added to the document.  So inserting from boilerplate, you can still associate and add metadata parts to the controls being added to the document.</w:t>
-      </w:r>
-    </w:p>
-    <w:p>
-      <w:pPr>
-        <w:autoSpaceDE w:val="0"/>
-        <w:autoSpaceDN w:val="0"/>
-        <w:adjustRightInd w:val="0"/>
-        <w:spacing w:after="0" w:line="240" w:lineRule="auto"/>
+        <w:t xml:space="preserve">  We use the ContentCont</w:t>
+      </w:r>
+      <w:r>
         <w:rPr>
           <w:rFonts w:ascii="Times New Roman" w:hAnsi="Times New Roman" w:cs="Times New Roman"/>
           <w:bCs/>
@@ -7406,6 +8713,32 @@
           <w:sz w:val="24"/>
           <w:szCs w:val="24"/>
         </w:rPr>
+        <w:t>rol events to capture when new c</w:t>
+      </w:r>
+      <w:r>
+        <w:rPr>
+          <w:rFonts w:ascii="Times New Roman" w:hAnsi="Times New Roman" w:cs="Times New Roman"/>
+          <w:bCs/>
+          <w:i/>
+          <w:sz w:val="24"/>
+          <w:szCs w:val="24"/>
+        </w:rPr>
+        <w:t>ontrols are added to the document.  So inserting from boilerplate, you can still associate and add metadata parts to the controls being added to the document.</w:t>
+      </w:r>
+    </w:p>
+    <w:p>
+      <w:pPr>
+        <w:autoSpaceDE w:val="0"/>
+        <w:autoSpaceDN w:val="0"/>
+        <w:adjustRightInd w:val="0"/>
+        <w:spacing w:after="0" w:line="240" w:lineRule="auto"/>
+        <w:rPr>
+          <w:rFonts w:ascii="Times New Roman" w:hAnsi="Times New Roman" w:cs="Times New Roman"/>
+          <w:bCs/>
+          <w:i/>
+          <w:sz w:val="24"/>
+          <w:szCs w:val="24"/>
+        </w:rPr>
       </w:pPr>
     </w:p>
     <w:p>
@@ -7516,6 +8849,34 @@
         </w:rPr>
         <w:t>These controls can embed other controls as well.</w:t>
       </w:r>
+    </w:p>
+    <w:p>
+      <w:pPr>
+        <w:autoSpaceDE w:val="0"/>
+        <w:autoSpaceDN w:val="0"/>
+        <w:adjustRightInd w:val="0"/>
+        <w:spacing w:after="0" w:line="240" w:lineRule="auto"/>
+        <w:rPr>
+          <w:rFonts w:ascii="Times New Roman" w:hAnsi="Times New Roman" w:cs="Times New Roman"/>
+          <w:bCs/>
+          <w:sz w:val="24"/>
+          <w:szCs w:val="24"/>
+        </w:rPr>
+      </w:pPr>
+    </w:p>
+    <w:p>
+      <w:pPr>
+        <w:autoSpaceDE w:val="0"/>
+        <w:autoSpaceDN w:val="0"/>
+        <w:adjustRightInd w:val="0"/>
+        <w:spacing w:after="0" w:line="240" w:lineRule="auto"/>
+        <w:rPr>
+          <w:rFonts w:ascii="Times New Roman" w:hAnsi="Times New Roman" w:cs="Times New Roman"/>
+          <w:bCs/>
+          <w:sz w:val="24"/>
+          <w:szCs w:val="24"/>
+        </w:rPr>
+      </w:pPr>
     </w:p>
     <w:p>
       <w:pPr>
@@ -7781,7 +9142,7 @@
                     <pic:cNvPicPr/>
                   </pic:nvPicPr>
                   <pic:blipFill>
-                    <a:blip r:embed="rId16" cstate="print"/>
+                    <a:blip r:embed="rId15" cstate="print"/>
                     <a:stretch>
                       <a:fillRect/>
                     </a:stretch>
@@ -8149,7 +9510,7 @@
                     <pic:cNvPicPr/>
                   </pic:nvPicPr>
                   <pic:blipFill>
-                    <a:blip r:embed="rId17" cstate="print"/>
+                    <a:blip r:embed="rId16" cstate="print"/>
                     <a:stretch>
                       <a:fillRect/>
                     </a:stretch>
@@ -8614,36 +9975,6 @@
         <w:spacing w:after="0" w:line="240" w:lineRule="auto"/>
         <w:rPr>
           <w:rFonts w:ascii="Times New Roman" w:hAnsi="Times New Roman" w:cs="Times New Roman"/>
-          <w:b/>
-          <w:bCs/>
-          <w:sz w:val="24"/>
-          <w:szCs w:val="24"/>
-        </w:rPr>
-      </w:pPr>
-    </w:p>
-    <w:p>
-      <w:pPr>
-        <w:autoSpaceDE w:val="0"/>
-        <w:autoSpaceDN w:val="0"/>
-        <w:adjustRightInd w:val="0"/>
-        <w:spacing w:after="0" w:line="240" w:lineRule="auto"/>
-        <w:rPr>
-          <w:rFonts w:ascii="Times New Roman" w:hAnsi="Times New Roman" w:cs="Times New Roman"/>
-          <w:b/>
-          <w:bCs/>
-          <w:sz w:val="24"/>
-          <w:szCs w:val="24"/>
-        </w:rPr>
-      </w:pPr>
-    </w:p>
-    <w:p>
-      <w:pPr>
-        <w:autoSpaceDE w:val="0"/>
-        <w:autoSpaceDN w:val="0"/>
-        <w:adjustRightInd w:val="0"/>
-        <w:spacing w:after="0" w:line="240" w:lineRule="auto"/>
-        <w:rPr>
-          <w:rFonts w:ascii="Times New Roman" w:hAnsi="Times New Roman" w:cs="Times New Roman"/>
           <w:bCs/>
           <w:sz w:val="24"/>
           <w:szCs w:val="24"/>
@@ -8713,7 +10044,7 @@
                     <pic:cNvPicPr/>
                   </pic:nvPicPr>
                   <pic:blipFill>
-                    <a:blip r:embed="rId18" cstate="print"/>
+                    <a:blip r:embed="rId17" cstate="print"/>
                     <a:stretch>
                       <a:fillRect/>
                     </a:stretch>
@@ -9209,6 +10540,34 @@
         <w:spacing w:after="0" w:line="240" w:lineRule="auto"/>
         <w:rPr>
           <w:rFonts w:ascii="Times New Roman" w:hAnsi="Times New Roman" w:cs="Times New Roman"/>
+          <w:bCs/>
+          <w:sz w:val="24"/>
+          <w:szCs w:val="24"/>
+        </w:rPr>
+      </w:pPr>
+    </w:p>
+    <w:p>
+      <w:pPr>
+        <w:autoSpaceDE w:val="0"/>
+        <w:autoSpaceDN w:val="0"/>
+        <w:adjustRightInd w:val="0"/>
+        <w:spacing w:after="0" w:line="240" w:lineRule="auto"/>
+        <w:rPr>
+          <w:rFonts w:ascii="Times New Roman" w:hAnsi="Times New Roman" w:cs="Times New Roman"/>
+          <w:bCs/>
+          <w:sz w:val="24"/>
+          <w:szCs w:val="24"/>
+        </w:rPr>
+      </w:pPr>
+    </w:p>
+    <w:p>
+      <w:pPr>
+        <w:autoSpaceDE w:val="0"/>
+        <w:autoSpaceDN w:val="0"/>
+        <w:adjustRightInd w:val="0"/>
+        <w:spacing w:after="0" w:line="240" w:lineRule="auto"/>
+        <w:rPr>
+          <w:rFonts w:ascii="Times New Roman" w:hAnsi="Times New Roman" w:cs="Times New Roman"/>
           <w:b/>
           <w:bCs/>
           <w:sz w:val="24"/>
@@ -9335,7 +10694,7 @@
                     <pic:cNvPicPr/>
                   </pic:nvPicPr>
                   <pic:blipFill>
-                    <a:blip r:embed="rId19" cstate="print"/>
+                    <a:blip r:embed="rId18" cstate="print"/>
                     <a:stretch>
                       <a:fillRect/>
                     </a:stretch>
@@ -9698,7 +11057,27 @@
           <w:sz w:val="24"/>
           <w:szCs w:val="24"/>
         </w:rPr>
-        <w:t xml:space="preserve">Whenever a Content Control is added to the document being authored, a custom metadata part will be added to the .docx package and associated with the added Control.  </w:t>
+        <w:t>Whenever a Content Control is added to the document being authored, a custom metadata part will be added to the .docx package</w:t>
+      </w:r>
+      <w:r>
+        <w:rPr>
+          <w:rFonts w:ascii="Times New Roman" w:hAnsi="Times New Roman" w:cs="Times New Roman"/>
+          <w:bCs/>
+          <w:color w:val="000000"/>
+          <w:sz w:val="24"/>
+          <w:szCs w:val="24"/>
+        </w:rPr>
+        <w:t xml:space="preserve"> and associated with the added c</w:t>
+      </w:r>
+      <w:r>
+        <w:rPr>
+          <w:rFonts w:ascii="Times New Roman" w:hAnsi="Times New Roman" w:cs="Times New Roman"/>
+          <w:bCs/>
+          <w:color w:val="000000"/>
+          <w:sz w:val="24"/>
+          <w:szCs w:val="24"/>
+        </w:rPr>
+        <w:t xml:space="preserve">ontrol.  </w:t>
       </w:r>
       <w:r>
         <w:rPr>
@@ -9748,7 +11127,27 @@
           <w:sz w:val="24"/>
           <w:szCs w:val="24"/>
         </w:rPr>
-        <w:t>We are using dublin core metadata for the Authoring sample application.</w:t>
+        <w:t xml:space="preserve">We are using dublin core metadata for the </w:t>
+      </w:r>
+      <w:r>
+        <w:rPr>
+          <w:rFonts w:ascii="Times New Roman" w:hAnsi="Times New Roman" w:cs="Times New Roman"/>
+          <w:bCs/>
+          <w:color w:val="000000"/>
+          <w:sz w:val="24"/>
+          <w:szCs w:val="24"/>
+        </w:rPr>
+        <w:t>Sample A</w:t>
+      </w:r>
+      <w:r>
+        <w:rPr>
+          <w:rFonts w:ascii="Times New Roman" w:hAnsi="Times New Roman" w:cs="Times New Roman"/>
+          <w:bCs/>
+          <w:color w:val="000000"/>
+          <w:sz w:val="24"/>
+          <w:szCs w:val="24"/>
+        </w:rPr>
+        <w:t>pplication.</w:t>
       </w:r>
     </w:p>
     <w:p>
@@ -9847,7 +11246,7 @@
                     <pic:cNvPicPr/>
                   </pic:nvPicPr>
                   <pic:blipFill>
-                    <a:blip r:embed="rId20" cstate="print"/>
+                    <a:blip r:embed="rId19" cstate="print"/>
                     <a:stretch>
                       <a:fillRect/>
                     </a:stretch>
@@ -9991,7 +11390,16 @@
           <w:sz w:val="24"/>
           <w:szCs w:val="24"/>
         </w:rPr>
-        <w:t xml:space="preserve"> value found in the associated content control definition within controls.xml.</w:t>
+        <w:t xml:space="preserve"> value found in the associated Content C</w:t>
+      </w:r>
+      <w:r>
+        <w:rPr>
+          <w:rFonts w:ascii="Times New Roman" w:hAnsi="Times New Roman" w:cs="Times New Roman"/>
+          <w:bCs/>
+          <w:sz w:val="24"/>
+          <w:szCs w:val="24"/>
+        </w:rPr>
+        <w:t>ontrol definition within controls.xml.</w:t>
       </w:r>
     </w:p>
     <w:p>
@@ -10575,7 +11983,7 @@
         </w:rPr>
         <w:t xml:space="preserve"> </w:t>
       </w:r>
-      <w:hyperlink r:id="rId21" w:history="1">
+      <w:hyperlink r:id="rId20" w:history="1">
         <w:r>
           <w:rPr>
             <w:rStyle w:val="Hyperlink"/>
@@ -10673,7 +12081,7 @@
                     <pic:cNvPicPr/>
                   </pic:nvPicPr>
                   <pic:blipFill>
-                    <a:blip r:embed="rId22" cstate="print"/>
+                    <a:blip r:embed="rId21" cstate="print"/>
                     <a:stretch>
                       <a:fillRect/>
                     </a:stretch>
@@ -11006,7 +12414,7 @@
                     <pic:cNvPicPr/>
                   </pic:nvPicPr>
                   <pic:blipFill>
-                    <a:blip r:embed="rId23" cstate="print"/>
+                    <a:blip r:embed="rId22" cstate="print"/>
                     <a:stretch>
                       <a:fillRect/>
                     </a:stretch>
@@ -11063,7 +12471,16 @@
           <w:sz w:val="24"/>
           <w:szCs w:val="24"/>
         </w:rPr>
-        <w:t xml:space="preserve">Here we see 3 possible filters.  If </w:t>
+        <w:t>Here we see three</w:t>
+      </w:r>
+      <w:r>
+        <w:rPr>
+          <w:rFonts w:ascii="Times New Roman" w:hAnsi="Times New Roman" w:cs="Times New Roman"/>
+          <w:bCs/>
+          <w:sz w:val="24"/>
+          <w:szCs w:val="24"/>
+        </w:rPr>
+        <w:t xml:space="preserve"> possible filters.  If </w:t>
       </w:r>
       <w:r>
         <w:rPr>
@@ -11208,7 +12625,7 @@
                     <pic:cNvPicPr/>
                   </pic:nvPicPr>
                   <pic:blipFill>
-                    <a:blip r:embed="rId24" cstate="print"/>
+                    <a:blip r:embed="rId23" cstate="print"/>
                     <a:stretch>
                       <a:fillRect/>
                     </a:stretch>
@@ -11768,7 +13185,7 @@
                     <pic:cNvPicPr/>
                   </pic:nvPicPr>
                   <pic:blipFill>
-                    <a:blip r:embed="rId25" cstate="print"/>
+                    <a:blip r:embed="rId24" cstate="print"/>
                     <a:stretch>
                       <a:fillRect/>
                     </a:stretch>
@@ -11959,7 +13376,7 @@
                     <pic:cNvPicPr/>
                   </pic:nvPicPr>
                   <pic:blipFill>
-                    <a:blip r:embed="rId26" cstate="print"/>
+                    <a:blip r:embed="rId25" cstate="print"/>
                     <a:stretch>
                       <a:fillRect/>
                     </a:stretch>
@@ -12822,7 +14239,17 @@
           <w:sz w:val="24"/>
           <w:szCs w:val="24"/>
         </w:rPr>
-        <w:t>code in the other 2 files should never change, as it provides the framework APIs that facilitate communication between the document being authored</w:t>
+        <w:t xml:space="preserve">code in the other  two </w:t>
+      </w:r>
+      <w:r>
+        <w:rPr>
+          <w:rFonts w:ascii="Times New Roman" w:hAnsi="Times New Roman" w:cs="Times New Roman"/>
+          <w:bCs/>
+          <w:color w:val="000000"/>
+          <w:sz w:val="24"/>
+          <w:szCs w:val="24"/>
+        </w:rPr>
+        <w:t>files should never change, as it provides the framework APIs that facilitate communication between the document being authored</w:t>
       </w:r>
       <w:r>
         <w:rPr>
@@ -13378,47 +14805,77 @@
           <w:szCs w:val="24"/>
         </w:rPr>
         <w:lastRenderedPageBreak/>
-        <w:t>*These last 2 fire when you have a content control mapped to values in a customXML part, which is not part of the functionality of the Sample App.</w:t>
-      </w:r>
-    </w:p>
-    <w:p>
-      <w:pPr>
-        <w:autoSpaceDE w:val="0"/>
-        <w:autoSpaceDN w:val="0"/>
-        <w:adjustRightInd w:val="0"/>
-        <w:spacing w:after="0" w:line="240" w:lineRule="auto"/>
-        <w:rPr>
-          <w:rFonts w:ascii="Times New Roman" w:hAnsi="Times New Roman" w:cs="Times New Roman"/>
-          <w:bCs/>
-          <w:color w:val="000000"/>
-          <w:sz w:val="24"/>
-          <w:szCs w:val="24"/>
-        </w:rPr>
-      </w:pPr>
-    </w:p>
-    <w:p>
-      <w:pPr>
-        <w:autoSpaceDE w:val="0"/>
-        <w:autoSpaceDN w:val="0"/>
-        <w:adjustRightInd w:val="0"/>
-        <w:spacing w:after="0" w:line="240" w:lineRule="auto"/>
-        <w:rPr>
-          <w:rFonts w:ascii="Times New Roman" w:hAnsi="Times New Roman" w:cs="Times New Roman"/>
-          <w:bCs/>
-          <w:color w:val="000000"/>
-          <w:sz w:val="24"/>
-          <w:szCs w:val="24"/>
-        </w:rPr>
-      </w:pPr>
-      <w:r>
-        <w:rPr>
-          <w:rFonts w:ascii="Times New Roman" w:hAnsi="Times New Roman" w:cs="Times New Roman"/>
-          <w:bCs/>
-          <w:color w:val="000000"/>
-          <w:sz w:val="24"/>
-          <w:szCs w:val="24"/>
-        </w:rPr>
-        <w:t xml:space="preserve">You can see how we use these events in the sample application for adding and deleting custom metadata parts to the .docx package, as well as updating the display for ‘Properties’ on the control palette as well as the treeview in the Metadata panel. </w:t>
+        <w:t>*These last two fire when you have a Content C</w:t>
+      </w:r>
+      <w:r>
+        <w:rPr>
+          <w:rFonts w:ascii="Times New Roman" w:hAnsi="Times New Roman" w:cs="Times New Roman"/>
+          <w:bCs/>
+          <w:color w:val="000000"/>
+          <w:sz w:val="24"/>
+          <w:szCs w:val="24"/>
+        </w:rPr>
+        <w:t>ontrol mapped to values in a customXML part, which is not part of the functionality of the Sample App.</w:t>
+      </w:r>
+    </w:p>
+    <w:p>
+      <w:pPr>
+        <w:autoSpaceDE w:val="0"/>
+        <w:autoSpaceDN w:val="0"/>
+        <w:adjustRightInd w:val="0"/>
+        <w:spacing w:after="0" w:line="240" w:lineRule="auto"/>
+        <w:rPr>
+          <w:rFonts w:ascii="Times New Roman" w:hAnsi="Times New Roman" w:cs="Times New Roman"/>
+          <w:bCs/>
+          <w:color w:val="000000"/>
+          <w:sz w:val="24"/>
+          <w:szCs w:val="24"/>
+        </w:rPr>
+      </w:pPr>
+    </w:p>
+    <w:p>
+      <w:pPr>
+        <w:autoSpaceDE w:val="0"/>
+        <w:autoSpaceDN w:val="0"/>
+        <w:adjustRightInd w:val="0"/>
+        <w:spacing w:after="0" w:line="240" w:lineRule="auto"/>
+        <w:rPr>
+          <w:rFonts w:ascii="Times New Roman" w:hAnsi="Times New Roman" w:cs="Times New Roman"/>
+          <w:bCs/>
+          <w:color w:val="000000"/>
+          <w:sz w:val="24"/>
+          <w:szCs w:val="24"/>
+        </w:rPr>
+      </w:pPr>
+      <w:r>
+        <w:rPr>
+          <w:rFonts w:ascii="Times New Roman" w:hAnsi="Times New Roman" w:cs="Times New Roman"/>
+          <w:bCs/>
+          <w:color w:val="000000"/>
+          <w:sz w:val="24"/>
+          <w:szCs w:val="24"/>
+        </w:rPr>
+        <w:t xml:space="preserve">You can see </w:t>
+      </w:r>
+      <w:r>
+        <w:rPr>
+          <w:rFonts w:ascii="Times New Roman" w:hAnsi="Times New Roman" w:cs="Times New Roman"/>
+          <w:bCs/>
+          <w:color w:val="000000"/>
+          <w:sz w:val="24"/>
+          <w:szCs w:val="24"/>
+        </w:rPr>
+        <w:t>how we use these events in the Sample A</w:t>
+      </w:r>
+      <w:r>
+        <w:rPr>
+          <w:rFonts w:ascii="Times New Roman" w:hAnsi="Times New Roman" w:cs="Times New Roman"/>
+          <w:bCs/>
+          <w:color w:val="000000"/>
+          <w:sz w:val="24"/>
+          <w:szCs w:val="24"/>
+        </w:rPr>
+        <w:t xml:space="preserve">pplication for adding and deleting custom metadata parts to the .docx package, as well as updating the display for ‘Properties’ on the control palette as well as the treeview in the Metadata panel. </w:t>
       </w:r>
     </w:p>
     <w:p>
@@ -13949,7 +15406,16 @@
           <w:sz w:val="24"/>
           <w:szCs w:val="24"/>
         </w:rPr>
-        <w:t xml:space="preserve">The browser control, when embedded within Office, uses IE8 in compatibility mode. </w:t>
+        <w:t>The webBrowser C</w:t>
+      </w:r>
+      <w:r>
+        <w:rPr>
+          <w:rFonts w:ascii="Times New Roman" w:hAnsi="Times New Roman" w:cs="Times New Roman"/>
+          <w:color w:val="000000"/>
+          <w:sz w:val="24"/>
+          <w:szCs w:val="24"/>
+        </w:rPr>
+        <w:t xml:space="preserve">ontrol, when embedded within Office, uses IE8 in compatibility mode. </w:t>
       </w:r>
       <w:r>
         <w:rPr>
@@ -14143,12 +15609,12 @@
       </w:pPr>
     </w:p>
     <w:sectPr>
-      <w:headerReference w:type="even" r:id="rId27"/>
-      <w:headerReference w:type="default" r:id="rId28"/>
-      <w:footerReference w:type="even" r:id="rId29"/>
-      <w:footerReference w:type="default" r:id="rId30"/>
-      <w:headerReference w:type="first" r:id="rId31"/>
-      <w:footerReference w:type="first" r:id="rId32"/>
+      <w:headerReference w:type="even" r:id="rId26"/>
+      <w:headerReference w:type="default" r:id="rId27"/>
+      <w:footerReference w:type="even" r:id="rId28"/>
+      <w:footerReference w:type="default" r:id="rId29"/>
+      <w:headerReference w:type="first" r:id="rId30"/>
+      <w:footerReference w:type="first" r:id="rId31"/>
       <w:pgSz w:w="12240" w:h="15840"/>
       <w:pgMar w:top="1440" w:right="1440" w:bottom="1440" w:left="1440" w:header="720" w:footer="720" w:gutter="0"/>
       <w:cols w:space="720"/>
@@ -17645,16 +19111,4 @@
   <a:objectDefaults/>
   <a:extraClrSchemeLst/>
 </a:theme>
-</file>
-
-<file path=customXml/item1.xml><?xml version="1.0" encoding="utf-8"?>
-<b:Sources xmlns:b="http://schemas.openxmlformats.org/officeDocument/2006/bibliography" xmlns="http://schemas.openxmlformats.org/officeDocument/2006/bibliography" SelectedStyle="\APA.XSL" StyleName="APA"/>
-</file>
-
-<file path=customXml/itemProps1.xml><?xml version="1.0" encoding="utf-8"?>
-<ds:datastoreItem xmlns:ds="http://schemas.openxmlformats.org/officeDocument/2006/customXml" ds:itemID="{F328D4ED-ED5A-4D0F-88E4-3D66486D5802}">
-  <ds:schemaRefs>
-    <ds:schemaRef ds:uri="http://schemas.openxmlformats.org/officeDocument/2006/bibliography"/>
-  </ds:schemaRefs>
-</ds:datastoreItem>
 </file>
</xml_diff>